<commit_message>
feat and fix: solved task2 | fixed bugs | refactoring code
</commit_message>
<xml_diff>
--- a/screencast/Отчет по приложению.docx
+++ b/screencast/Отчет по приложению.docx
@@ -117,7 +117,7 @@
                     <pic:cNvPicPr/>
                   </pic:nvPicPr>
                   <pic:blipFill>
-                    <a:blip r:embed="rId5"/>
+                    <a:blip r:embed="rId6"/>
                     <a:stretch>
                       <a:fillRect/>
                     </a:stretch>
@@ -140,9 +140,1227 @@
     </w:p>
     <w:p>
       <w:pPr>
+        <w:rPr>
+          <w:rFonts w:eastAsiaTheme="majorEastAsia" w:cstheme="majorBidi"/>
+          <w:sz w:val="28"/>
+          <w:szCs w:val="32"/>
+        </w:rPr>
+      </w:pPr>
+      <w:r>
+        <w:br w:type="page"/>
+      </w:r>
+    </w:p>
+    <w:sdt>
+      <w:sdtPr>
+        <w:id w:val="-2062080619"/>
+        <w:docPartObj>
+          <w:docPartGallery w:val="Table of Contents"/>
+          <w:docPartUnique/>
+        </w:docPartObj>
+      </w:sdtPr>
+      <w:sdtEndPr>
+        <w:rPr>
+          <w:rFonts w:ascii="Times New Roman" w:eastAsiaTheme="minorHAnsi" w:hAnsi="Times New Roman" w:cstheme="minorBidi"/>
+          <w:b/>
+          <w:bCs/>
+          <w:color w:val="auto"/>
+          <w:sz w:val="24"/>
+          <w:szCs w:val="22"/>
+          <w:lang w:eastAsia="en-US"/>
+        </w:rPr>
+      </w:sdtEndPr>
+      <w:sdtContent>
+        <w:p>
+          <w:pPr>
+            <w:pStyle w:val="a4"/>
+            <w:jc w:val="center"/>
+            <w:rPr>
+              <w:rFonts w:ascii="Times New Roman" w:hAnsi="Times New Roman" w:cs="Times New Roman"/>
+              <w:b/>
+              <w:bCs/>
+              <w:color w:val="auto"/>
+              <w:sz w:val="28"/>
+              <w:szCs w:val="28"/>
+            </w:rPr>
+          </w:pPr>
+          <w:r>
+            <w:rPr>
+              <w:rFonts w:ascii="Times New Roman" w:hAnsi="Times New Roman" w:cs="Times New Roman"/>
+              <w:b/>
+              <w:bCs/>
+              <w:color w:val="auto"/>
+              <w:sz w:val="28"/>
+              <w:szCs w:val="28"/>
+            </w:rPr>
+            <w:t>СОДЕРЖАНИЕ</w:t>
+          </w:r>
+        </w:p>
+        <w:p>
+          <w:pPr>
+            <w:pStyle w:val="11"/>
+            <w:tabs>
+              <w:tab w:val="right" w:leader="dot" w:pos="9345"/>
+            </w:tabs>
+            <w:rPr>
+              <w:rFonts w:eastAsiaTheme="minorEastAsia" w:cs="Times New Roman"/>
+              <w:noProof/>
+              <w:sz w:val="28"/>
+              <w:szCs w:val="28"/>
+              <w:lang w:eastAsia="ru-RU"/>
+            </w:rPr>
+          </w:pPr>
+          <w:r>
+            <w:rPr>
+              <w:rFonts w:cs="Times New Roman"/>
+              <w:sz w:val="28"/>
+              <w:szCs w:val="28"/>
+            </w:rPr>
+            <w:fldChar w:fldCharType="begin"/>
+          </w:r>
+          <w:r>
+            <w:rPr>
+              <w:rFonts w:cs="Times New Roman"/>
+              <w:sz w:val="28"/>
+              <w:szCs w:val="28"/>
+            </w:rPr>
+            <w:instrText xml:space="preserve"> TOC \o "1-3" \h \z \u </w:instrText>
+          </w:r>
+          <w:r>
+            <w:rPr>
+              <w:rFonts w:cs="Times New Roman"/>
+              <w:sz w:val="28"/>
+              <w:szCs w:val="28"/>
+            </w:rPr>
+            <w:fldChar w:fldCharType="separate"/>
+          </w:r>
+          <w:hyperlink w:anchor="_Toc153567911" w:history="1">
+            <w:r>
+              <w:rPr>
+                <w:rStyle w:val="a5"/>
+                <w:rFonts w:cs="Times New Roman"/>
+                <w:noProof/>
+                <w:sz w:val="28"/>
+                <w:szCs w:val="28"/>
+              </w:rPr>
+              <w:t xml:space="preserve">1.1. </w:t>
+            </w:r>
+            <w:r>
+              <w:rPr>
+                <w:rStyle w:val="a5"/>
+                <w:rFonts w:cs="Times New Roman"/>
+                <w:noProof/>
+                <w:color w:val="auto"/>
+                <w:sz w:val="28"/>
+                <w:szCs w:val="28"/>
+              </w:rPr>
+              <w:t>Сгенерировать</w:t>
+            </w:r>
+            <w:r>
+              <w:rPr>
+                <w:rStyle w:val="a5"/>
+                <w:rFonts w:cs="Times New Roman"/>
+                <w:noProof/>
+                <w:sz w:val="28"/>
+                <w:szCs w:val="28"/>
+              </w:rPr>
+              <w:t xml:space="preserve"> 100 текстовых файлов со следующей структурой, каждый из которых содержит 100 000 строк случайная дата за последние 5 лет || случайный набор 10 латинских символов || случайный набор 10 русских символов || случайное положительное четное целочисленное число в диапазоне от 1 до 100 000 000 || случайное положительное число с 8 знаками после запятой в диапазоне от 1 до 20</w:t>
+            </w:r>
+            <w:r>
+              <w:rPr>
+                <w:rFonts w:cs="Times New Roman"/>
+                <w:noProof/>
+                <w:webHidden/>
+                <w:sz w:val="28"/>
+                <w:szCs w:val="28"/>
+              </w:rPr>
+              <w:tab/>
+            </w:r>
+            <w:r>
+              <w:rPr>
+                <w:rFonts w:cs="Times New Roman"/>
+                <w:noProof/>
+                <w:webHidden/>
+                <w:sz w:val="28"/>
+                <w:szCs w:val="28"/>
+              </w:rPr>
+              <w:fldChar w:fldCharType="begin"/>
+            </w:r>
+            <w:r>
+              <w:rPr>
+                <w:rFonts w:cs="Times New Roman"/>
+                <w:noProof/>
+                <w:webHidden/>
+                <w:sz w:val="28"/>
+                <w:szCs w:val="28"/>
+              </w:rPr>
+              <w:instrText xml:space="preserve"> PAGEREF _Toc153567911 \h </w:instrText>
+            </w:r>
+            <w:r>
+              <w:rPr>
+                <w:rFonts w:cs="Times New Roman"/>
+                <w:noProof/>
+                <w:webHidden/>
+                <w:sz w:val="28"/>
+                <w:szCs w:val="28"/>
+              </w:rPr>
+            </w:r>
+            <w:r>
+              <w:rPr>
+                <w:rFonts w:cs="Times New Roman"/>
+                <w:noProof/>
+                <w:webHidden/>
+                <w:sz w:val="28"/>
+                <w:szCs w:val="28"/>
+              </w:rPr>
+              <w:fldChar w:fldCharType="separate"/>
+            </w:r>
+            <w:r>
+              <w:rPr>
+                <w:rFonts w:cs="Times New Roman"/>
+                <w:noProof/>
+                <w:webHidden/>
+                <w:sz w:val="28"/>
+                <w:szCs w:val="28"/>
+              </w:rPr>
+              <w:t>3</w:t>
+            </w:r>
+            <w:r>
+              <w:rPr>
+                <w:rFonts w:cs="Times New Roman"/>
+                <w:noProof/>
+                <w:webHidden/>
+                <w:sz w:val="28"/>
+                <w:szCs w:val="28"/>
+              </w:rPr>
+              <w:fldChar w:fldCharType="end"/>
+            </w:r>
+          </w:hyperlink>
+        </w:p>
+        <w:p>
+          <w:pPr>
+            <w:pStyle w:val="11"/>
+            <w:tabs>
+              <w:tab w:val="right" w:leader="dot" w:pos="9345"/>
+            </w:tabs>
+            <w:rPr>
+              <w:rFonts w:eastAsiaTheme="minorEastAsia" w:cs="Times New Roman"/>
+              <w:noProof/>
+              <w:sz w:val="28"/>
+              <w:szCs w:val="28"/>
+              <w:lang w:eastAsia="ru-RU"/>
+            </w:rPr>
+          </w:pPr>
+          <w:hyperlink w:anchor="_Toc153567912" w:history="1">
+            <w:r>
+              <w:rPr>
+                <w:rStyle w:val="a5"/>
+                <w:rFonts w:cs="Times New Roman"/>
+                <w:noProof/>
+                <w:sz w:val="28"/>
+                <w:szCs w:val="28"/>
+              </w:rPr>
+              <w:t>1.2. Реализовать объединение файлов в один. При объединении должна быть возможность удалить из всех файлов строки с заданным сочетанием символов, например, «</w:t>
+            </w:r>
+            <w:r>
+              <w:rPr>
+                <w:rStyle w:val="a5"/>
+                <w:rFonts w:cs="Times New Roman"/>
+                <w:noProof/>
+                <w:sz w:val="28"/>
+                <w:szCs w:val="28"/>
+                <w:lang w:val="en-US"/>
+              </w:rPr>
+              <w:t>abc</w:t>
+            </w:r>
+            <w:r>
+              <w:rPr>
+                <w:rStyle w:val="a5"/>
+                <w:rFonts w:cs="Times New Roman"/>
+                <w:noProof/>
+                <w:sz w:val="28"/>
+                <w:szCs w:val="28"/>
+              </w:rPr>
+              <w:t>» с выводом информации о количестве удаленных строк</w:t>
+            </w:r>
+            <w:r>
+              <w:rPr>
+                <w:rFonts w:cs="Times New Roman"/>
+                <w:noProof/>
+                <w:webHidden/>
+                <w:sz w:val="28"/>
+                <w:szCs w:val="28"/>
+              </w:rPr>
+              <w:tab/>
+            </w:r>
+            <w:r>
+              <w:rPr>
+                <w:rFonts w:cs="Times New Roman"/>
+                <w:noProof/>
+                <w:webHidden/>
+                <w:sz w:val="28"/>
+                <w:szCs w:val="28"/>
+              </w:rPr>
+              <w:fldChar w:fldCharType="begin"/>
+            </w:r>
+            <w:r>
+              <w:rPr>
+                <w:rFonts w:cs="Times New Roman"/>
+                <w:noProof/>
+                <w:webHidden/>
+                <w:sz w:val="28"/>
+                <w:szCs w:val="28"/>
+              </w:rPr>
+              <w:instrText xml:space="preserve"> PAGEREF _Toc153567912 \h </w:instrText>
+            </w:r>
+            <w:r>
+              <w:rPr>
+                <w:rFonts w:cs="Times New Roman"/>
+                <w:noProof/>
+                <w:webHidden/>
+                <w:sz w:val="28"/>
+                <w:szCs w:val="28"/>
+              </w:rPr>
+            </w:r>
+            <w:r>
+              <w:rPr>
+                <w:rFonts w:cs="Times New Roman"/>
+                <w:noProof/>
+                <w:webHidden/>
+                <w:sz w:val="28"/>
+                <w:szCs w:val="28"/>
+              </w:rPr>
+              <w:fldChar w:fldCharType="separate"/>
+            </w:r>
+            <w:r>
+              <w:rPr>
+                <w:rFonts w:cs="Times New Roman"/>
+                <w:noProof/>
+                <w:webHidden/>
+                <w:sz w:val="28"/>
+                <w:szCs w:val="28"/>
+              </w:rPr>
+              <w:t>4</w:t>
+            </w:r>
+            <w:r>
+              <w:rPr>
+                <w:rFonts w:cs="Times New Roman"/>
+                <w:noProof/>
+                <w:webHidden/>
+                <w:sz w:val="28"/>
+                <w:szCs w:val="28"/>
+              </w:rPr>
+              <w:fldChar w:fldCharType="end"/>
+            </w:r>
+          </w:hyperlink>
+        </w:p>
+        <w:p>
+          <w:pPr>
+            <w:pStyle w:val="11"/>
+            <w:tabs>
+              <w:tab w:val="right" w:leader="dot" w:pos="9345"/>
+            </w:tabs>
+            <w:rPr>
+              <w:rFonts w:eastAsiaTheme="minorEastAsia" w:cs="Times New Roman"/>
+              <w:noProof/>
+              <w:sz w:val="28"/>
+              <w:szCs w:val="28"/>
+              <w:lang w:eastAsia="ru-RU"/>
+            </w:rPr>
+          </w:pPr>
+          <w:hyperlink w:anchor="_Toc153567913" w:history="1">
+            <w:r>
+              <w:rPr>
+                <w:rStyle w:val="a5"/>
+                <w:rFonts w:cs="Times New Roman"/>
+                <w:noProof/>
+                <w:sz w:val="28"/>
+                <w:szCs w:val="28"/>
+              </w:rPr>
+              <w:t>1.3. Создать процедуру импорта файлов с таким набором полей в таблицу в СУБД. При импорте должен выводится ход процесса (сколько строк импортировано, сколько осталось)</w:t>
+            </w:r>
+            <w:r>
+              <w:rPr>
+                <w:rFonts w:cs="Times New Roman"/>
+                <w:noProof/>
+                <w:webHidden/>
+                <w:sz w:val="28"/>
+                <w:szCs w:val="28"/>
+              </w:rPr>
+              <w:tab/>
+            </w:r>
+            <w:r>
+              <w:rPr>
+                <w:rFonts w:cs="Times New Roman"/>
+                <w:noProof/>
+                <w:webHidden/>
+                <w:sz w:val="28"/>
+                <w:szCs w:val="28"/>
+              </w:rPr>
+              <w:fldChar w:fldCharType="begin"/>
+            </w:r>
+            <w:r>
+              <w:rPr>
+                <w:rFonts w:cs="Times New Roman"/>
+                <w:noProof/>
+                <w:webHidden/>
+                <w:sz w:val="28"/>
+                <w:szCs w:val="28"/>
+              </w:rPr>
+              <w:instrText xml:space="preserve"> PAGEREF _Toc153567913 \h </w:instrText>
+            </w:r>
+            <w:r>
+              <w:rPr>
+                <w:rFonts w:cs="Times New Roman"/>
+                <w:noProof/>
+                <w:webHidden/>
+                <w:sz w:val="28"/>
+                <w:szCs w:val="28"/>
+              </w:rPr>
+            </w:r>
+            <w:r>
+              <w:rPr>
+                <w:rFonts w:cs="Times New Roman"/>
+                <w:noProof/>
+                <w:webHidden/>
+                <w:sz w:val="28"/>
+                <w:szCs w:val="28"/>
+              </w:rPr>
+              <w:fldChar w:fldCharType="separate"/>
+            </w:r>
+            <w:r>
+              <w:rPr>
+                <w:rFonts w:cs="Times New Roman"/>
+                <w:noProof/>
+                <w:webHidden/>
+                <w:sz w:val="28"/>
+                <w:szCs w:val="28"/>
+              </w:rPr>
+              <w:t>6</w:t>
+            </w:r>
+            <w:r>
+              <w:rPr>
+                <w:rFonts w:cs="Times New Roman"/>
+                <w:noProof/>
+                <w:webHidden/>
+                <w:sz w:val="28"/>
+                <w:szCs w:val="28"/>
+              </w:rPr>
+              <w:fldChar w:fldCharType="end"/>
+            </w:r>
+          </w:hyperlink>
+        </w:p>
+        <w:p>
+          <w:pPr>
+            <w:pStyle w:val="11"/>
+            <w:tabs>
+              <w:tab w:val="right" w:leader="dot" w:pos="9345"/>
+            </w:tabs>
+            <w:rPr>
+              <w:rFonts w:eastAsiaTheme="minorEastAsia" w:cs="Times New Roman"/>
+              <w:noProof/>
+              <w:sz w:val="28"/>
+              <w:szCs w:val="28"/>
+              <w:lang w:eastAsia="ru-RU"/>
+            </w:rPr>
+          </w:pPr>
+          <w:hyperlink w:anchor="_Toc153567914" w:history="1">
+            <w:r>
+              <w:rPr>
+                <w:rStyle w:val="a5"/>
+                <w:rFonts w:cs="Times New Roman"/>
+                <w:noProof/>
+                <w:sz w:val="28"/>
+                <w:szCs w:val="28"/>
+              </w:rPr>
+              <w:t>1.4. Реализовать хранимую процедуру в БД (или скрипт с внешним sql-запросом), который считает сумму всех целых чисел и медиану всех дробных чисел</w:t>
+            </w:r>
+            <w:r>
+              <w:rPr>
+                <w:rFonts w:cs="Times New Roman"/>
+                <w:noProof/>
+                <w:webHidden/>
+                <w:sz w:val="28"/>
+                <w:szCs w:val="28"/>
+              </w:rPr>
+              <w:tab/>
+            </w:r>
+            <w:r>
+              <w:rPr>
+                <w:rFonts w:cs="Times New Roman"/>
+                <w:noProof/>
+                <w:webHidden/>
+                <w:sz w:val="28"/>
+                <w:szCs w:val="28"/>
+              </w:rPr>
+              <w:fldChar w:fldCharType="begin"/>
+            </w:r>
+            <w:r>
+              <w:rPr>
+                <w:rFonts w:cs="Times New Roman"/>
+                <w:noProof/>
+                <w:webHidden/>
+                <w:sz w:val="28"/>
+                <w:szCs w:val="28"/>
+              </w:rPr>
+              <w:instrText xml:space="preserve"> PAGEREF _Toc153567914 \h </w:instrText>
+            </w:r>
+            <w:r>
+              <w:rPr>
+                <w:rFonts w:cs="Times New Roman"/>
+                <w:noProof/>
+                <w:webHidden/>
+                <w:sz w:val="28"/>
+                <w:szCs w:val="28"/>
+              </w:rPr>
+            </w:r>
+            <w:r>
+              <w:rPr>
+                <w:rFonts w:cs="Times New Roman"/>
+                <w:noProof/>
+                <w:webHidden/>
+                <w:sz w:val="28"/>
+                <w:szCs w:val="28"/>
+              </w:rPr>
+              <w:fldChar w:fldCharType="separate"/>
+            </w:r>
+            <w:r>
+              <w:rPr>
+                <w:rFonts w:cs="Times New Roman"/>
+                <w:noProof/>
+                <w:webHidden/>
+                <w:sz w:val="28"/>
+                <w:szCs w:val="28"/>
+              </w:rPr>
+              <w:t>9</w:t>
+            </w:r>
+            <w:r>
+              <w:rPr>
+                <w:rFonts w:cs="Times New Roman"/>
+                <w:noProof/>
+                <w:webHidden/>
+                <w:sz w:val="28"/>
+                <w:szCs w:val="28"/>
+              </w:rPr>
+              <w:fldChar w:fldCharType="end"/>
+            </w:r>
+          </w:hyperlink>
+        </w:p>
+        <w:p>
+          <w:pPr>
+            <w:pStyle w:val="11"/>
+            <w:tabs>
+              <w:tab w:val="right" w:leader="dot" w:pos="9345"/>
+            </w:tabs>
+            <w:rPr>
+              <w:rFonts w:eastAsiaTheme="minorEastAsia" w:cs="Times New Roman"/>
+              <w:noProof/>
+              <w:sz w:val="28"/>
+              <w:szCs w:val="28"/>
+              <w:lang w:eastAsia="ru-RU"/>
+            </w:rPr>
+          </w:pPr>
+          <w:hyperlink w:anchor="_Toc153567915" w:history="1">
+            <w:r>
+              <w:rPr>
+                <w:rStyle w:val="a5"/>
+                <w:rFonts w:cs="Times New Roman"/>
+                <w:noProof/>
+                <w:sz w:val="28"/>
+                <w:szCs w:val="28"/>
+              </w:rPr>
+              <w:t>2.1 Проанализировать структуру excel-файла «ОСВ для тренинга». Разработать схему (несколько таблиц) в СУБД, в которой наиболее удобно будет хранить данные из файлов такого формата.</w:t>
+            </w:r>
+            <w:r>
+              <w:rPr>
+                <w:rFonts w:cs="Times New Roman"/>
+                <w:noProof/>
+                <w:webHidden/>
+                <w:sz w:val="28"/>
+                <w:szCs w:val="28"/>
+              </w:rPr>
+              <w:tab/>
+            </w:r>
+            <w:r>
+              <w:rPr>
+                <w:rFonts w:cs="Times New Roman"/>
+                <w:noProof/>
+                <w:webHidden/>
+                <w:sz w:val="28"/>
+                <w:szCs w:val="28"/>
+              </w:rPr>
+              <w:fldChar w:fldCharType="begin"/>
+            </w:r>
+            <w:r>
+              <w:rPr>
+                <w:rFonts w:cs="Times New Roman"/>
+                <w:noProof/>
+                <w:webHidden/>
+                <w:sz w:val="28"/>
+                <w:szCs w:val="28"/>
+              </w:rPr>
+              <w:instrText xml:space="preserve"> PAGEREF _Toc153567915 \h </w:instrText>
+            </w:r>
+            <w:r>
+              <w:rPr>
+                <w:rFonts w:cs="Times New Roman"/>
+                <w:noProof/>
+                <w:webHidden/>
+                <w:sz w:val="28"/>
+                <w:szCs w:val="28"/>
+              </w:rPr>
+            </w:r>
+            <w:r>
+              <w:rPr>
+                <w:rFonts w:cs="Times New Roman"/>
+                <w:noProof/>
+                <w:webHidden/>
+                <w:sz w:val="28"/>
+                <w:szCs w:val="28"/>
+              </w:rPr>
+              <w:fldChar w:fldCharType="separate"/>
+            </w:r>
+            <w:r>
+              <w:rPr>
+                <w:rFonts w:cs="Times New Roman"/>
+                <w:noProof/>
+                <w:webHidden/>
+                <w:sz w:val="28"/>
+                <w:szCs w:val="28"/>
+              </w:rPr>
+              <w:t>11</w:t>
+            </w:r>
+            <w:r>
+              <w:rPr>
+                <w:rFonts w:cs="Times New Roman"/>
+                <w:noProof/>
+                <w:webHidden/>
+                <w:sz w:val="28"/>
+                <w:szCs w:val="28"/>
+              </w:rPr>
+              <w:fldChar w:fldCharType="end"/>
+            </w:r>
+          </w:hyperlink>
+        </w:p>
+        <w:p>
+          <w:pPr>
+            <w:pStyle w:val="11"/>
+            <w:tabs>
+              <w:tab w:val="right" w:leader="dot" w:pos="9345"/>
+            </w:tabs>
+            <w:rPr>
+              <w:rFonts w:eastAsiaTheme="minorEastAsia" w:cs="Times New Roman"/>
+              <w:noProof/>
+              <w:sz w:val="28"/>
+              <w:szCs w:val="28"/>
+              <w:lang w:eastAsia="ru-RU"/>
+            </w:rPr>
+          </w:pPr>
+          <w:hyperlink w:anchor="_Toc153567916" w:history="1">
+            <w:r>
+              <w:rPr>
+                <w:rStyle w:val="a5"/>
+                <w:rFonts w:cs="Times New Roman"/>
+                <w:noProof/>
+                <w:sz w:val="28"/>
+                <w:szCs w:val="28"/>
+              </w:rPr>
+              <w:t>2.2 С помощью Десктоп приложения реализовать</w:t>
+            </w:r>
+            <w:r>
+              <w:rPr>
+                <w:rFonts w:cs="Times New Roman"/>
+                <w:noProof/>
+                <w:webHidden/>
+                <w:sz w:val="28"/>
+                <w:szCs w:val="28"/>
+              </w:rPr>
+              <w:tab/>
+            </w:r>
+            <w:r>
+              <w:rPr>
+                <w:rFonts w:cs="Times New Roman"/>
+                <w:noProof/>
+                <w:webHidden/>
+                <w:sz w:val="28"/>
+                <w:szCs w:val="28"/>
+              </w:rPr>
+              <w:fldChar w:fldCharType="begin"/>
+            </w:r>
+            <w:r>
+              <w:rPr>
+                <w:rFonts w:cs="Times New Roman"/>
+                <w:noProof/>
+                <w:webHidden/>
+                <w:sz w:val="28"/>
+                <w:szCs w:val="28"/>
+              </w:rPr>
+              <w:instrText xml:space="preserve"> PAGEREF _Toc153567916 \h </w:instrText>
+            </w:r>
+            <w:r>
+              <w:rPr>
+                <w:rFonts w:cs="Times New Roman"/>
+                <w:noProof/>
+                <w:webHidden/>
+                <w:sz w:val="28"/>
+                <w:szCs w:val="28"/>
+              </w:rPr>
+            </w:r>
+            <w:r>
+              <w:rPr>
+                <w:rFonts w:cs="Times New Roman"/>
+                <w:noProof/>
+                <w:webHidden/>
+                <w:sz w:val="28"/>
+                <w:szCs w:val="28"/>
+              </w:rPr>
+              <w:fldChar w:fldCharType="separate"/>
+            </w:r>
+            <w:r>
+              <w:rPr>
+                <w:rFonts w:cs="Times New Roman"/>
+                <w:noProof/>
+                <w:webHidden/>
+                <w:sz w:val="28"/>
+                <w:szCs w:val="28"/>
+              </w:rPr>
+              <w:t>12</w:t>
+            </w:r>
+            <w:r>
+              <w:rPr>
+                <w:rFonts w:cs="Times New Roman"/>
+                <w:noProof/>
+                <w:webHidden/>
+                <w:sz w:val="28"/>
+                <w:szCs w:val="28"/>
+              </w:rPr>
+              <w:fldChar w:fldCharType="end"/>
+            </w:r>
+          </w:hyperlink>
+        </w:p>
+        <w:p>
+          <w:pPr>
+            <w:pStyle w:val="21"/>
+            <w:tabs>
+              <w:tab w:val="right" w:leader="dot" w:pos="9345"/>
+            </w:tabs>
+            <w:rPr>
+              <w:rFonts w:cs="Times New Roman"/>
+              <w:noProof/>
+              <w:sz w:val="28"/>
+              <w:szCs w:val="28"/>
+            </w:rPr>
+          </w:pPr>
+          <w:hyperlink w:anchor="_Toc153567917" w:history="1">
+            <w:r>
+              <w:rPr>
+                <w:rStyle w:val="a5"/>
+                <w:rFonts w:cs="Times New Roman"/>
+                <w:noProof/>
+                <w:sz w:val="28"/>
+                <w:szCs w:val="28"/>
+              </w:rPr>
+              <w:t>2.2.1 Загрузку данных из excel-файла такого формата в СУБД</w:t>
+            </w:r>
+            <w:r>
+              <w:rPr>
+                <w:rFonts w:cs="Times New Roman"/>
+                <w:noProof/>
+                <w:webHidden/>
+                <w:sz w:val="28"/>
+                <w:szCs w:val="28"/>
+              </w:rPr>
+              <w:tab/>
+            </w:r>
+            <w:r>
+              <w:rPr>
+                <w:rFonts w:cs="Times New Roman"/>
+                <w:noProof/>
+                <w:webHidden/>
+                <w:sz w:val="28"/>
+                <w:szCs w:val="28"/>
+              </w:rPr>
+              <w:fldChar w:fldCharType="begin"/>
+            </w:r>
+            <w:r>
+              <w:rPr>
+                <w:rFonts w:cs="Times New Roman"/>
+                <w:noProof/>
+                <w:webHidden/>
+                <w:sz w:val="28"/>
+                <w:szCs w:val="28"/>
+              </w:rPr>
+              <w:instrText xml:space="preserve"> PAGEREF _Toc153567917 \h </w:instrText>
+            </w:r>
+            <w:r>
+              <w:rPr>
+                <w:rFonts w:cs="Times New Roman"/>
+                <w:noProof/>
+                <w:webHidden/>
+                <w:sz w:val="28"/>
+                <w:szCs w:val="28"/>
+              </w:rPr>
+            </w:r>
+            <w:r>
+              <w:rPr>
+                <w:rFonts w:cs="Times New Roman"/>
+                <w:noProof/>
+                <w:webHidden/>
+                <w:sz w:val="28"/>
+                <w:szCs w:val="28"/>
+              </w:rPr>
+              <w:fldChar w:fldCharType="separate"/>
+            </w:r>
+            <w:r>
+              <w:rPr>
+                <w:rFonts w:cs="Times New Roman"/>
+                <w:noProof/>
+                <w:webHidden/>
+                <w:sz w:val="28"/>
+                <w:szCs w:val="28"/>
+              </w:rPr>
+              <w:t>12</w:t>
+            </w:r>
+            <w:r>
+              <w:rPr>
+                <w:rFonts w:cs="Times New Roman"/>
+                <w:noProof/>
+                <w:webHidden/>
+                <w:sz w:val="28"/>
+                <w:szCs w:val="28"/>
+              </w:rPr>
+              <w:fldChar w:fldCharType="end"/>
+            </w:r>
+          </w:hyperlink>
+        </w:p>
+        <w:p>
+          <w:pPr>
+            <w:pStyle w:val="21"/>
+            <w:tabs>
+              <w:tab w:val="right" w:leader="dot" w:pos="9345"/>
+            </w:tabs>
+            <w:rPr>
+              <w:rFonts w:cs="Times New Roman"/>
+              <w:noProof/>
+              <w:sz w:val="28"/>
+              <w:szCs w:val="28"/>
+            </w:rPr>
+          </w:pPr>
+          <w:hyperlink w:anchor="_Toc153567918" w:history="1">
+            <w:r>
+              <w:rPr>
+                <w:rStyle w:val="a5"/>
+                <w:rFonts w:cs="Times New Roman"/>
+                <w:noProof/>
+                <w:sz w:val="28"/>
+                <w:szCs w:val="28"/>
+                <w:lang w:val="en-US"/>
+              </w:rPr>
+              <w:t xml:space="preserve">2.2.2 </w:t>
+            </w:r>
+            <w:r>
+              <w:rPr>
+                <w:rStyle w:val="a5"/>
+                <w:rFonts w:cs="Times New Roman"/>
+                <w:noProof/>
+                <w:sz w:val="28"/>
+                <w:szCs w:val="28"/>
+              </w:rPr>
+              <w:t>Просмотр списка загруженных файлов</w:t>
+            </w:r>
+            <w:r>
+              <w:rPr>
+                <w:rFonts w:cs="Times New Roman"/>
+                <w:noProof/>
+                <w:webHidden/>
+                <w:sz w:val="28"/>
+                <w:szCs w:val="28"/>
+              </w:rPr>
+              <w:tab/>
+            </w:r>
+            <w:r>
+              <w:rPr>
+                <w:rFonts w:cs="Times New Roman"/>
+                <w:noProof/>
+                <w:webHidden/>
+                <w:sz w:val="28"/>
+                <w:szCs w:val="28"/>
+              </w:rPr>
+              <w:fldChar w:fldCharType="begin"/>
+            </w:r>
+            <w:r>
+              <w:rPr>
+                <w:rFonts w:cs="Times New Roman"/>
+                <w:noProof/>
+                <w:webHidden/>
+                <w:sz w:val="28"/>
+                <w:szCs w:val="28"/>
+              </w:rPr>
+              <w:instrText xml:space="preserve"> PAGEREF _Toc153567918 \h </w:instrText>
+            </w:r>
+            <w:r>
+              <w:rPr>
+                <w:rFonts w:cs="Times New Roman"/>
+                <w:noProof/>
+                <w:webHidden/>
+                <w:sz w:val="28"/>
+                <w:szCs w:val="28"/>
+              </w:rPr>
+            </w:r>
+            <w:r>
+              <w:rPr>
+                <w:rFonts w:cs="Times New Roman"/>
+                <w:noProof/>
+                <w:webHidden/>
+                <w:sz w:val="28"/>
+                <w:szCs w:val="28"/>
+              </w:rPr>
+              <w:fldChar w:fldCharType="separate"/>
+            </w:r>
+            <w:r>
+              <w:rPr>
+                <w:rFonts w:cs="Times New Roman"/>
+                <w:noProof/>
+                <w:webHidden/>
+                <w:sz w:val="28"/>
+                <w:szCs w:val="28"/>
+              </w:rPr>
+              <w:t>14</w:t>
+            </w:r>
+            <w:r>
+              <w:rPr>
+                <w:rFonts w:cs="Times New Roman"/>
+                <w:noProof/>
+                <w:webHidden/>
+                <w:sz w:val="28"/>
+                <w:szCs w:val="28"/>
+              </w:rPr>
+              <w:fldChar w:fldCharType="end"/>
+            </w:r>
+          </w:hyperlink>
+        </w:p>
+        <w:p>
+          <w:pPr>
+            <w:pStyle w:val="21"/>
+            <w:tabs>
+              <w:tab w:val="right" w:leader="dot" w:pos="9345"/>
+            </w:tabs>
+            <w:rPr>
+              <w:rFonts w:cs="Times New Roman"/>
+              <w:noProof/>
+              <w:sz w:val="28"/>
+              <w:szCs w:val="28"/>
+            </w:rPr>
+          </w:pPr>
+          <w:hyperlink w:anchor="_Toc153567919" w:history="1">
+            <w:r>
+              <w:rPr>
+                <w:rStyle w:val="a5"/>
+                <w:rFonts w:cs="Times New Roman"/>
+                <w:noProof/>
+                <w:sz w:val="28"/>
+                <w:szCs w:val="28"/>
+              </w:rPr>
+              <w:t>2.2.3 Отображение данных из СУБД по визуальной аналогии с exсel-файлом для каждого из загруженных файлов</w:t>
+            </w:r>
+            <w:r>
+              <w:rPr>
+                <w:rFonts w:cs="Times New Roman"/>
+                <w:noProof/>
+                <w:webHidden/>
+                <w:sz w:val="28"/>
+                <w:szCs w:val="28"/>
+              </w:rPr>
+              <w:tab/>
+            </w:r>
+            <w:r>
+              <w:rPr>
+                <w:rFonts w:cs="Times New Roman"/>
+                <w:noProof/>
+                <w:webHidden/>
+                <w:sz w:val="28"/>
+                <w:szCs w:val="28"/>
+              </w:rPr>
+              <w:fldChar w:fldCharType="begin"/>
+            </w:r>
+            <w:r>
+              <w:rPr>
+                <w:rFonts w:cs="Times New Roman"/>
+                <w:noProof/>
+                <w:webHidden/>
+                <w:sz w:val="28"/>
+                <w:szCs w:val="28"/>
+              </w:rPr>
+              <w:instrText xml:space="preserve"> PAGEREF _Toc153567919 \h </w:instrText>
+            </w:r>
+            <w:r>
+              <w:rPr>
+                <w:rFonts w:cs="Times New Roman"/>
+                <w:noProof/>
+                <w:webHidden/>
+                <w:sz w:val="28"/>
+                <w:szCs w:val="28"/>
+              </w:rPr>
+            </w:r>
+            <w:r>
+              <w:rPr>
+                <w:rFonts w:cs="Times New Roman"/>
+                <w:noProof/>
+                <w:webHidden/>
+                <w:sz w:val="28"/>
+                <w:szCs w:val="28"/>
+              </w:rPr>
+              <w:fldChar w:fldCharType="separate"/>
+            </w:r>
+            <w:r>
+              <w:rPr>
+                <w:rFonts w:cs="Times New Roman"/>
+                <w:noProof/>
+                <w:webHidden/>
+                <w:sz w:val="28"/>
+                <w:szCs w:val="28"/>
+              </w:rPr>
+              <w:t>15</w:t>
+            </w:r>
+            <w:r>
+              <w:rPr>
+                <w:rFonts w:cs="Times New Roman"/>
+                <w:noProof/>
+                <w:webHidden/>
+                <w:sz w:val="28"/>
+                <w:szCs w:val="28"/>
+              </w:rPr>
+              <w:fldChar w:fldCharType="end"/>
+            </w:r>
+          </w:hyperlink>
+        </w:p>
+        <w:p>
+          <w:pPr>
+            <w:pStyle w:val="11"/>
+            <w:tabs>
+              <w:tab w:val="right" w:leader="dot" w:pos="9345"/>
+            </w:tabs>
+            <w:rPr>
+              <w:rFonts w:eastAsiaTheme="minorEastAsia" w:cs="Times New Roman"/>
+              <w:noProof/>
+              <w:sz w:val="28"/>
+              <w:szCs w:val="28"/>
+              <w:lang w:eastAsia="ru-RU"/>
+            </w:rPr>
+          </w:pPr>
+          <w:hyperlink w:anchor="_Toc153567920" w:history="1">
+            <w:r>
+              <w:rPr>
+                <w:rStyle w:val="a5"/>
+                <w:rFonts w:cs="Times New Roman"/>
+                <w:noProof/>
+                <w:sz w:val="28"/>
+                <w:szCs w:val="28"/>
+              </w:rPr>
+              <w:t>Первый запуск  приложения</w:t>
+            </w:r>
+            <w:r>
+              <w:rPr>
+                <w:rFonts w:cs="Times New Roman"/>
+                <w:noProof/>
+                <w:webHidden/>
+                <w:sz w:val="28"/>
+                <w:szCs w:val="28"/>
+              </w:rPr>
+              <w:tab/>
+            </w:r>
+            <w:r>
+              <w:rPr>
+                <w:rFonts w:cs="Times New Roman"/>
+                <w:noProof/>
+                <w:webHidden/>
+                <w:sz w:val="28"/>
+                <w:szCs w:val="28"/>
+              </w:rPr>
+              <w:fldChar w:fldCharType="begin"/>
+            </w:r>
+            <w:r>
+              <w:rPr>
+                <w:rFonts w:cs="Times New Roman"/>
+                <w:noProof/>
+                <w:webHidden/>
+                <w:sz w:val="28"/>
+                <w:szCs w:val="28"/>
+              </w:rPr>
+              <w:instrText xml:space="preserve"> PAGEREF _Toc153567920 \h </w:instrText>
+            </w:r>
+            <w:r>
+              <w:rPr>
+                <w:rFonts w:cs="Times New Roman"/>
+                <w:noProof/>
+                <w:webHidden/>
+                <w:sz w:val="28"/>
+                <w:szCs w:val="28"/>
+              </w:rPr>
+            </w:r>
+            <w:r>
+              <w:rPr>
+                <w:rFonts w:cs="Times New Roman"/>
+                <w:noProof/>
+                <w:webHidden/>
+                <w:sz w:val="28"/>
+                <w:szCs w:val="28"/>
+              </w:rPr>
+              <w:fldChar w:fldCharType="separate"/>
+            </w:r>
+            <w:r>
+              <w:rPr>
+                <w:rFonts w:cs="Times New Roman"/>
+                <w:noProof/>
+                <w:webHidden/>
+                <w:sz w:val="28"/>
+                <w:szCs w:val="28"/>
+              </w:rPr>
+              <w:t>16</w:t>
+            </w:r>
+            <w:r>
+              <w:rPr>
+                <w:rFonts w:cs="Times New Roman"/>
+                <w:noProof/>
+                <w:webHidden/>
+                <w:sz w:val="28"/>
+                <w:szCs w:val="28"/>
+              </w:rPr>
+              <w:fldChar w:fldCharType="end"/>
+            </w:r>
+          </w:hyperlink>
+        </w:p>
+        <w:p>
+          <w:pPr>
+            <w:pStyle w:val="11"/>
+            <w:tabs>
+              <w:tab w:val="right" w:leader="dot" w:pos="9345"/>
+            </w:tabs>
+            <w:rPr>
+              <w:rFonts w:eastAsiaTheme="minorEastAsia" w:cs="Times New Roman"/>
+              <w:noProof/>
+              <w:sz w:val="28"/>
+              <w:szCs w:val="28"/>
+              <w:lang w:eastAsia="ru-RU"/>
+            </w:rPr>
+          </w:pPr>
+          <w:hyperlink w:anchor="_Toc153567921" w:history="1">
+            <w:r>
+              <w:rPr>
+                <w:rStyle w:val="a5"/>
+                <w:rFonts w:cs="Times New Roman"/>
+                <w:noProof/>
+                <w:sz w:val="28"/>
+                <w:szCs w:val="28"/>
+              </w:rPr>
+              <w:t>О приложении</w:t>
+            </w:r>
+            <w:r>
+              <w:rPr>
+                <w:rFonts w:cs="Times New Roman"/>
+                <w:noProof/>
+                <w:webHidden/>
+                <w:sz w:val="28"/>
+                <w:szCs w:val="28"/>
+              </w:rPr>
+              <w:tab/>
+            </w:r>
+            <w:r>
+              <w:rPr>
+                <w:rFonts w:cs="Times New Roman"/>
+                <w:noProof/>
+                <w:webHidden/>
+                <w:sz w:val="28"/>
+                <w:szCs w:val="28"/>
+              </w:rPr>
+              <w:fldChar w:fldCharType="begin"/>
+            </w:r>
+            <w:r>
+              <w:rPr>
+                <w:rFonts w:cs="Times New Roman"/>
+                <w:noProof/>
+                <w:webHidden/>
+                <w:sz w:val="28"/>
+                <w:szCs w:val="28"/>
+              </w:rPr>
+              <w:instrText xml:space="preserve"> PAGEREF _Toc153567921 \h </w:instrText>
+            </w:r>
+            <w:r>
+              <w:rPr>
+                <w:rFonts w:cs="Times New Roman"/>
+                <w:noProof/>
+                <w:webHidden/>
+                <w:sz w:val="28"/>
+                <w:szCs w:val="28"/>
+              </w:rPr>
+            </w:r>
+            <w:r>
+              <w:rPr>
+                <w:rFonts w:cs="Times New Roman"/>
+                <w:noProof/>
+                <w:webHidden/>
+                <w:sz w:val="28"/>
+                <w:szCs w:val="28"/>
+              </w:rPr>
+              <w:fldChar w:fldCharType="separate"/>
+            </w:r>
+            <w:r>
+              <w:rPr>
+                <w:rFonts w:cs="Times New Roman"/>
+                <w:noProof/>
+                <w:webHidden/>
+                <w:sz w:val="28"/>
+                <w:szCs w:val="28"/>
+              </w:rPr>
+              <w:t>17</w:t>
+            </w:r>
+            <w:r>
+              <w:rPr>
+                <w:rFonts w:cs="Times New Roman"/>
+                <w:noProof/>
+                <w:webHidden/>
+                <w:sz w:val="28"/>
+                <w:szCs w:val="28"/>
+              </w:rPr>
+              <w:fldChar w:fldCharType="end"/>
+            </w:r>
+          </w:hyperlink>
+        </w:p>
+        <w:p>
+          <w:r>
+            <w:rPr>
+              <w:rFonts w:cs="Times New Roman"/>
+              <w:b/>
+              <w:bCs/>
+              <w:sz w:val="28"/>
+              <w:szCs w:val="28"/>
+            </w:rPr>
+            <w:fldChar w:fldCharType="end"/>
+          </w:r>
+        </w:p>
+      </w:sdtContent>
+    </w:sdt>
+    <w:p>
+      <w:pPr>
+        <w:rPr>
+          <w:rFonts w:eastAsiaTheme="majorEastAsia" w:cstheme="majorBidi"/>
+          <w:sz w:val="28"/>
+          <w:szCs w:val="32"/>
+        </w:rPr>
+      </w:pPr>
+      <w:r>
+        <w:br w:type="page"/>
+      </w:r>
+    </w:p>
+    <w:p>
+      <w:pPr>
         <w:pStyle w:val="1"/>
         <w:jc w:val="both"/>
       </w:pPr>
+      <w:bookmarkStart w:id="0" w:name="_Toc153567911"/>
+      <w:r>
+        <w:lastRenderedPageBreak/>
+        <w:t>1.</w:t>
+      </w:r>
       <w:r>
         <w:t>1. Сгенерировать 100 текстовых файлов со следующей структурой, каждый из которых содержит</w:t>
       </w:r>
@@ -176,6 +1394,7 @@
       <w:r>
         <w:t>число с 8 знаками после запятой в диапазоне от 1 до 20</w:t>
       </w:r>
+      <w:bookmarkEnd w:id="0"/>
     </w:p>
     <w:p/>
     <w:p>
@@ -256,7 +1475,7 @@
                     <pic:cNvPicPr/>
                   </pic:nvPicPr>
                   <pic:blipFill rotWithShape="1">
-                    <a:blip r:embed="rId6"/>
+                    <a:blip r:embed="rId7"/>
                     <a:srcRect b="21958"/>
                     <a:stretch/>
                   </pic:blipFill>
@@ -346,7 +1565,7 @@
                     <pic:cNvPicPr/>
                   </pic:nvPicPr>
                   <pic:blipFill rotWithShape="1">
-                    <a:blip r:embed="rId7"/>
+                    <a:blip r:embed="rId8"/>
                     <a:srcRect b="20207"/>
                     <a:stretch/>
                   </pic:blipFill>
@@ -415,6 +1634,7 @@
     </w:p>
     <w:p>
       <w:r>
+        <w:lastRenderedPageBreak/>
         <w:t xml:space="preserve">Все сгенерированные файлы находятся в </w:t>
       </w:r>
       <w:proofErr w:type="gramStart"/>
@@ -445,69 +1665,6 @@
             <wp:extent cx="5940425" cy="3307080"/>
             <wp:effectExtent l="0" t="0" r="3175" b="7620"/>
             <wp:docPr id="7" name="Рисунок 7"/>
-            <wp:cNvGraphicFramePr>
-              <a:graphicFrameLocks xmlns:a="http://schemas.openxmlformats.org/drawingml/2006/main" noChangeAspect="1"/>
-            </wp:cNvGraphicFramePr>
-            <a:graphic xmlns:a="http://schemas.openxmlformats.org/drawingml/2006/main">
-              <a:graphicData uri="http://schemas.openxmlformats.org/drawingml/2006/picture">
-                <pic:pic xmlns:pic="http://schemas.openxmlformats.org/drawingml/2006/picture">
-                  <pic:nvPicPr>
-                    <pic:cNvPr id="1" name=""/>
-                    <pic:cNvPicPr/>
-                  </pic:nvPicPr>
-                  <pic:blipFill>
-                    <a:blip r:embed="rId8"/>
-                    <a:stretch>
-                      <a:fillRect/>
-                    </a:stretch>
-                  </pic:blipFill>
-                  <pic:spPr>
-                    <a:xfrm>
-                      <a:off x="0" y="0"/>
-                      <a:ext cx="5940425" cy="3307080"/>
-                    </a:xfrm>
-                    <a:prstGeom prst="rect">
-                      <a:avLst/>
-                    </a:prstGeom>
-                  </pic:spPr>
-                </pic:pic>
-              </a:graphicData>
-            </a:graphic>
-          </wp:inline>
-        </w:drawing>
-      </w:r>
-    </w:p>
-    <w:p/>
-    <w:p>
-      <w:pPr>
-        <w:jc w:val="center"/>
-      </w:pPr>
-      <w:r>
-        <w:t xml:space="preserve">Рисунок 3 – </w:t>
-      </w:r>
-      <w:proofErr w:type="gramStart"/>
-      <w:r>
-        <w:t>Директория</w:t>
-      </w:r>
-      <w:proofErr w:type="gramEnd"/>
-      <w:r>
-        <w:t xml:space="preserve"> где сгенерированные файлы.</w:t>
-      </w:r>
-    </w:p>
-    <w:p>
-      <w:pPr>
-        <w:jc w:val="center"/>
-      </w:pPr>
-      <w:r>
-        <w:rPr>
-          <w:noProof/>
-        </w:rPr>
-        <w:lastRenderedPageBreak/>
-        <w:drawing>
-          <wp:inline distT="0" distB="0" distL="0" distR="0" wp14:anchorId="727BF021" wp14:editId="6364DE16">
-            <wp:extent cx="5940425" cy="3043555"/>
-            <wp:effectExtent l="0" t="0" r="3175" b="4445"/>
-            <wp:docPr id="8" name="Рисунок 8"/>
             <wp:cNvGraphicFramePr>
               <a:graphicFrameLocks xmlns:a="http://schemas.openxmlformats.org/drawingml/2006/main" noChangeAspect="1"/>
             </wp:cNvGraphicFramePr>
@@ -527,6 +1684,74 @@
                   <pic:spPr>
                     <a:xfrm>
                       <a:off x="0" y="0"/>
+                      <a:ext cx="5940425" cy="3307080"/>
+                    </a:xfrm>
+                    <a:prstGeom prst="rect">
+                      <a:avLst/>
+                    </a:prstGeom>
+                  </pic:spPr>
+                </pic:pic>
+              </a:graphicData>
+            </a:graphic>
+          </wp:inline>
+        </w:drawing>
+      </w:r>
+    </w:p>
+    <w:p/>
+    <w:p>
+      <w:pPr>
+        <w:jc w:val="center"/>
+      </w:pPr>
+      <w:r>
+        <w:t xml:space="preserve">Рисунок 3 – </w:t>
+      </w:r>
+      <w:proofErr w:type="gramStart"/>
+      <w:r>
+        <w:t>Дир</w:t>
+      </w:r>
+      <w:r>
+        <w:t>е</w:t>
+      </w:r>
+      <w:r>
+        <w:t>ктория</w:t>
+      </w:r>
+      <w:proofErr w:type="gramEnd"/>
+      <w:r>
+        <w:t xml:space="preserve"> где сгенерированные файлы.</w:t>
+      </w:r>
+    </w:p>
+    <w:p>
+      <w:pPr>
+        <w:jc w:val="center"/>
+      </w:pPr>
+      <w:r>
+        <w:rPr>
+          <w:noProof/>
+        </w:rPr>
+        <w:drawing>
+          <wp:inline distT="0" distB="0" distL="0" distR="0" wp14:anchorId="01EF7C7E" wp14:editId="03ABF299">
+            <wp:extent cx="5940425" cy="3043555"/>
+            <wp:effectExtent l="0" t="0" r="3175" b="4445"/>
+            <wp:docPr id="25" name="Рисунок 25"/>
+            <wp:cNvGraphicFramePr>
+              <a:graphicFrameLocks xmlns:a="http://schemas.openxmlformats.org/drawingml/2006/main" noChangeAspect="1"/>
+            </wp:cNvGraphicFramePr>
+            <a:graphic xmlns:a="http://schemas.openxmlformats.org/drawingml/2006/main">
+              <a:graphicData uri="http://schemas.openxmlformats.org/drawingml/2006/picture">
+                <pic:pic xmlns:pic="http://schemas.openxmlformats.org/drawingml/2006/picture">
+                  <pic:nvPicPr>
+                    <pic:cNvPr id="1" name=""/>
+                    <pic:cNvPicPr/>
+                  </pic:nvPicPr>
+                  <pic:blipFill>
+                    <a:blip r:embed="rId10"/>
+                    <a:stretch>
+                      <a:fillRect/>
+                    </a:stretch>
+                  </pic:blipFill>
+                  <pic:spPr>
+                    <a:xfrm>
+                      <a:off x="0" y="0"/>
                       <a:ext cx="5940425" cy="3043555"/>
                     </a:xfrm>
                     <a:prstGeom prst="rect">
@@ -553,6 +1778,10 @@
         <w:pStyle w:val="1"/>
         <w:jc w:val="both"/>
       </w:pPr>
+      <w:bookmarkStart w:id="1" w:name="_Toc153567912"/>
+      <w:r>
+        <w:t>1.</w:t>
+      </w:r>
       <w:r>
         <w:t xml:space="preserve">2. </w:t>
       </w:r>
@@ -582,10 +1811,12 @@
       <w:r>
         <w:t>информации о количестве удаленных строк</w:t>
       </w:r>
+      <w:bookmarkEnd w:id="1"/>
     </w:p>
     <w:p/>
     <w:p>
       <w:r>
+        <w:lastRenderedPageBreak/>
         <w:t>Указываем фильтр и объединяем файлы</w:t>
       </w:r>
     </w:p>
@@ -615,7 +1846,7 @@
                     <pic:cNvPicPr/>
                   </pic:nvPicPr>
                   <pic:blipFill rotWithShape="1">
-                    <a:blip r:embed="rId10"/>
+                    <a:blip r:embed="rId11"/>
                     <a:srcRect b="21474"/>
                     <a:stretch/>
                   </pic:blipFill>
@@ -657,71 +1888,11 @@
         <w:rPr>
           <w:noProof/>
         </w:rPr>
-        <w:lastRenderedPageBreak/>
         <w:drawing>
           <wp:inline distT="0" distB="0" distL="0" distR="0" wp14:anchorId="2EC077C9" wp14:editId="413AEE4F">
             <wp:extent cx="5940425" cy="3930015"/>
             <wp:effectExtent l="0" t="0" r="3175" b="0"/>
             <wp:docPr id="10" name="Рисунок 10"/>
-            <wp:cNvGraphicFramePr>
-              <a:graphicFrameLocks xmlns:a="http://schemas.openxmlformats.org/drawingml/2006/main" noChangeAspect="1"/>
-            </wp:cNvGraphicFramePr>
-            <a:graphic xmlns:a="http://schemas.openxmlformats.org/drawingml/2006/main">
-              <a:graphicData uri="http://schemas.openxmlformats.org/drawingml/2006/picture">
-                <pic:pic xmlns:pic="http://schemas.openxmlformats.org/drawingml/2006/picture">
-                  <pic:nvPicPr>
-                    <pic:cNvPr id="1" name=""/>
-                    <pic:cNvPicPr/>
-                  </pic:nvPicPr>
-                  <pic:blipFill>
-                    <a:blip r:embed="rId11"/>
-                    <a:stretch>
-                      <a:fillRect/>
-                    </a:stretch>
-                  </pic:blipFill>
-                  <pic:spPr>
-                    <a:xfrm>
-                      <a:off x="0" y="0"/>
-                      <a:ext cx="5940425" cy="3930015"/>
-                    </a:xfrm>
-                    <a:prstGeom prst="rect">
-                      <a:avLst/>
-                    </a:prstGeom>
-                  </pic:spPr>
-                </pic:pic>
-              </a:graphicData>
-            </a:graphic>
-          </wp:inline>
-        </w:drawing>
-      </w:r>
-    </w:p>
-    <w:p/>
-    <w:p>
-      <w:pPr>
-        <w:jc w:val="center"/>
-      </w:pPr>
-      <w:r>
-        <w:t>Рисунок 6 – Уведомление о количестве объединенных файлов и кол-во удаленных строк.</w:t>
-      </w:r>
-    </w:p>
-    <w:p>
-      <w:pPr>
-        <w:jc w:val="center"/>
-      </w:pPr>
-    </w:p>
-    <w:p>
-      <w:pPr>
-        <w:jc w:val="center"/>
-      </w:pPr>
-      <w:r>
-        <w:rPr>
-          <w:noProof/>
-        </w:rPr>
-        <w:drawing>
-          <wp:inline distT="0" distB="0" distL="0" distR="0" wp14:anchorId="2C853673" wp14:editId="5EBCF00C">
-            <wp:extent cx="5940425" cy="3307080"/>
-            <wp:effectExtent l="0" t="0" r="3175" b="7620"/>
-            <wp:docPr id="11" name="Рисунок 11"/>
             <wp:cNvGraphicFramePr>
               <a:graphicFrameLocks xmlns:a="http://schemas.openxmlformats.org/drawingml/2006/main" noChangeAspect="1"/>
             </wp:cNvGraphicFramePr>
@@ -741,7 +1912,7 @@
                   <pic:spPr>
                     <a:xfrm>
                       <a:off x="0" y="0"/>
-                      <a:ext cx="5940425" cy="3307080"/>
+                      <a:ext cx="5940425" cy="3930015"/>
                     </a:xfrm>
                     <a:prstGeom prst="rect">
                       <a:avLst/>
@@ -754,16 +1925,19 @@
         </w:drawing>
       </w:r>
     </w:p>
-    <w:p>
-      <w:pPr>
-        <w:jc w:val="center"/>
-      </w:pPr>
-      <w:r>
-        <w:t xml:space="preserve">Рисунок 7 – </w:t>
-      </w:r>
-      <w:r>
-        <w:t>Результирующий файл</w:t>
-      </w:r>
+    <w:p/>
+    <w:p>
+      <w:pPr>
+        <w:jc w:val="center"/>
+      </w:pPr>
+      <w:r>
+        <w:t>Рисунок 6 – Уведомление о количестве объединенных файлов и кол-во удаленных строк.</w:t>
+      </w:r>
+    </w:p>
+    <w:p>
+      <w:pPr>
+        <w:jc w:val="center"/>
+      </w:pPr>
     </w:p>
     <w:p>
       <w:pPr>
@@ -775,10 +1949,10 @@
         </w:rPr>
         <w:lastRenderedPageBreak/>
         <w:drawing>
-          <wp:inline distT="0" distB="0" distL="0" distR="0" wp14:anchorId="7B5CCBDB" wp14:editId="4516C760">
-            <wp:extent cx="5940425" cy="3043555"/>
-            <wp:effectExtent l="0" t="0" r="3175" b="4445"/>
-            <wp:docPr id="12" name="Рисунок 12"/>
+          <wp:inline distT="0" distB="0" distL="0" distR="0" wp14:anchorId="2C853673" wp14:editId="5EBCF00C">
+            <wp:extent cx="5940425" cy="3307080"/>
+            <wp:effectExtent l="0" t="0" r="3175" b="7620"/>
+            <wp:docPr id="11" name="Рисунок 11"/>
             <wp:cNvGraphicFramePr>
               <a:graphicFrameLocks xmlns:a="http://schemas.openxmlformats.org/drawingml/2006/main" noChangeAspect="1"/>
             </wp:cNvGraphicFramePr>
@@ -798,6 +1972,62 @@
                   <pic:spPr>
                     <a:xfrm>
                       <a:off x="0" y="0"/>
+                      <a:ext cx="5940425" cy="3307080"/>
+                    </a:xfrm>
+                    <a:prstGeom prst="rect">
+                      <a:avLst/>
+                    </a:prstGeom>
+                  </pic:spPr>
+                </pic:pic>
+              </a:graphicData>
+            </a:graphic>
+          </wp:inline>
+        </w:drawing>
+      </w:r>
+    </w:p>
+    <w:p>
+      <w:pPr>
+        <w:jc w:val="center"/>
+      </w:pPr>
+      <w:r>
+        <w:t xml:space="preserve">Рисунок 7 – </w:t>
+      </w:r>
+      <w:r>
+        <w:t>Результирующий файл</w:t>
+      </w:r>
+    </w:p>
+    <w:p>
+      <w:pPr>
+        <w:jc w:val="center"/>
+      </w:pPr>
+      <w:r>
+        <w:rPr>
+          <w:noProof/>
+        </w:rPr>
+        <w:drawing>
+          <wp:inline distT="0" distB="0" distL="0" distR="0" wp14:anchorId="5457803B" wp14:editId="4D07F195">
+            <wp:extent cx="5940425" cy="3043555"/>
+            <wp:effectExtent l="0" t="0" r="3175" b="4445"/>
+            <wp:docPr id="26" name="Рисунок 26"/>
+            <wp:cNvGraphicFramePr>
+              <a:graphicFrameLocks xmlns:a="http://schemas.openxmlformats.org/drawingml/2006/main" noChangeAspect="1"/>
+            </wp:cNvGraphicFramePr>
+            <a:graphic xmlns:a="http://schemas.openxmlformats.org/drawingml/2006/main">
+              <a:graphicData uri="http://schemas.openxmlformats.org/drawingml/2006/picture">
+                <pic:pic xmlns:pic="http://schemas.openxmlformats.org/drawingml/2006/picture">
+                  <pic:nvPicPr>
+                    <pic:cNvPr id="1" name=""/>
+                    <pic:cNvPicPr/>
+                  </pic:nvPicPr>
+                  <pic:blipFill>
+                    <a:blip r:embed="rId14"/>
+                    <a:stretch>
+                      <a:fillRect/>
+                    </a:stretch>
+                  </pic:blipFill>
+                  <pic:spPr>
+                    <a:xfrm>
+                      <a:off x="0" y="0"/>
                       <a:ext cx="5940425" cy="3043555"/>
                     </a:xfrm>
                     <a:prstGeom prst="rect">
@@ -828,6 +2058,10 @@
       <w:pPr>
         <w:pStyle w:val="1"/>
       </w:pPr>
+      <w:bookmarkStart w:id="2" w:name="_Toc153567913"/>
+      <w:r>
+        <w:t>1.</w:t>
+      </w:r>
       <w:r>
         <w:t>3</w:t>
       </w:r>
@@ -846,9 +2080,13 @@
       <w:r>
         <w:t>должен выводится ход процесса (сколько строк импортировано, сколько осталось)</w:t>
       </w:r>
+      <w:bookmarkEnd w:id="2"/>
     </w:p>
     <w:p/>
     <w:p>
+      <w:pPr>
+        <w:jc w:val="both"/>
+      </w:pPr>
       <w:r>
         <w:t xml:space="preserve">Сделал возможность импортировать как в </w:t>
       </w:r>
@@ -942,7 +2180,7 @@
                     <pic:cNvPicPr/>
                   </pic:nvPicPr>
                   <pic:blipFill rotWithShape="1">
-                    <a:blip r:embed="rId14"/>
+                    <a:blip r:embed="rId15"/>
                     <a:srcRect b="22686"/>
                     <a:stretch/>
                   </pic:blipFill>
@@ -1013,7 +2251,7 @@
                     <pic:cNvPicPr/>
                   </pic:nvPicPr>
                   <pic:blipFill rotWithShape="1">
-                    <a:blip r:embed="rId15"/>
+                    <a:blip r:embed="rId16"/>
                     <a:srcRect b="22201"/>
                     <a:stretch/>
                   </pic:blipFill>
@@ -1062,70 +2300,12 @@
         <w:rPr>
           <w:noProof/>
         </w:rPr>
+        <w:lastRenderedPageBreak/>
         <w:drawing>
           <wp:inline distT="0" distB="0" distL="0" distR="0" wp14:anchorId="16683E76" wp14:editId="03384145">
             <wp:extent cx="5940425" cy="3930015"/>
             <wp:effectExtent l="0" t="0" r="3175" b="0"/>
             <wp:docPr id="15" name="Рисунок 15"/>
-            <wp:cNvGraphicFramePr>
-              <a:graphicFrameLocks xmlns:a="http://schemas.openxmlformats.org/drawingml/2006/main" noChangeAspect="1"/>
-            </wp:cNvGraphicFramePr>
-            <a:graphic xmlns:a="http://schemas.openxmlformats.org/drawingml/2006/main">
-              <a:graphicData uri="http://schemas.openxmlformats.org/drawingml/2006/picture">
-                <pic:pic xmlns:pic="http://schemas.openxmlformats.org/drawingml/2006/picture">
-                  <pic:nvPicPr>
-                    <pic:cNvPr id="1" name=""/>
-                    <pic:cNvPicPr/>
-                  </pic:nvPicPr>
-                  <pic:blipFill>
-                    <a:blip r:embed="rId16"/>
-                    <a:stretch>
-                      <a:fillRect/>
-                    </a:stretch>
-                  </pic:blipFill>
-                  <pic:spPr>
-                    <a:xfrm>
-                      <a:off x="0" y="0"/>
-                      <a:ext cx="5940425" cy="3930015"/>
-                    </a:xfrm>
-                    <a:prstGeom prst="rect">
-                      <a:avLst/>
-                    </a:prstGeom>
-                  </pic:spPr>
-                </pic:pic>
-              </a:graphicData>
-            </a:graphic>
-          </wp:inline>
-        </w:drawing>
-      </w:r>
-    </w:p>
-    <w:p>
-      <w:pPr>
-        <w:jc w:val="center"/>
-      </w:pPr>
-      <w:r>
-        <w:t>Рисунок 11 – Ход процесса</w:t>
-      </w:r>
-    </w:p>
-    <w:p>
-      <w:pPr>
-        <w:jc w:val="center"/>
-      </w:pPr>
-    </w:p>
-    <w:p>
-      <w:pPr>
-        <w:jc w:val="center"/>
-      </w:pPr>
-      <w:r>
-        <w:rPr>
-          <w:noProof/>
-        </w:rPr>
-        <w:lastRenderedPageBreak/>
-        <w:drawing>
-          <wp:inline distT="0" distB="0" distL="0" distR="0" wp14:anchorId="486C1BF6" wp14:editId="744BF681">
-            <wp:extent cx="5940425" cy="3930015"/>
-            <wp:effectExtent l="0" t="0" r="3175" b="0"/>
-            <wp:docPr id="16" name="Рисунок 16"/>
             <wp:cNvGraphicFramePr>
               <a:graphicFrameLocks xmlns:a="http://schemas.openxmlformats.org/drawingml/2006/main" noChangeAspect="1"/>
             </wp:cNvGraphicFramePr>
@@ -1157,66 +2337,19 @@
           </wp:inline>
         </w:drawing>
       </w:r>
-      <w:r>
-        <w:br/>
-        <w:t xml:space="preserve">Рисунок 12 </w:t>
-      </w:r>
-      <w:r>
-        <w:t>–</w:t>
-      </w:r>
-      <w:r>
-        <w:t xml:space="preserve"> </w:t>
-      </w:r>
-      <w:r>
-        <w:t xml:space="preserve">После записи в </w:t>
-      </w:r>
-      <w:proofErr w:type="spellStart"/>
-      <w:r>
-        <w:t>бд</w:t>
-      </w:r>
-      <w:proofErr w:type="spellEnd"/>
-    </w:p>
-    <w:p>
-      <w:pPr>
-        <w:jc w:val="center"/>
-      </w:pPr>
-    </w:p>
-    <w:p>
-      <w:proofErr w:type="gramStart"/>
-      <w:r>
-        <w:t>Из-за того что</w:t>
-      </w:r>
-      <w:proofErr w:type="gramEnd"/>
-      <w:r>
-        <w:t xml:space="preserve"> </w:t>
-      </w:r>
-      <w:r>
-        <w:rPr>
-          <w:lang w:val="en-US"/>
-        </w:rPr>
-        <w:t>IDE</w:t>
-      </w:r>
-      <w:r>
-        <w:t xml:space="preserve"> </w:t>
-      </w:r>
-      <w:r>
-        <w:rPr>
-          <w:lang w:val="en-US"/>
-        </w:rPr>
-        <w:t>Visual</w:t>
-      </w:r>
-      <w:r>
-        <w:t xml:space="preserve"> </w:t>
-      </w:r>
-      <w:r>
-        <w:rPr>
-          <w:lang w:val="en-US"/>
-        </w:rPr>
-        <w:t>Studio</w:t>
-      </w:r>
-      <w:r>
-        <w:t xml:space="preserve"> на английском столбец с русскими нормально не выводится, но там по сути хранится все правильно.</w:t>
-      </w:r>
+    </w:p>
+    <w:p>
+      <w:pPr>
+        <w:jc w:val="center"/>
+      </w:pPr>
+      <w:r>
+        <w:t>Рисунок 11 – Ход процесса</w:t>
+      </w:r>
+    </w:p>
+    <w:p>
+      <w:pPr>
+        <w:jc w:val="center"/>
+      </w:pPr>
     </w:p>
     <w:p>
       <w:pPr>
@@ -1227,10 +2360,10 @@
           <w:noProof/>
         </w:rPr>
         <w:drawing>
-          <wp:inline distT="0" distB="0" distL="0" distR="0" wp14:anchorId="53C6D5CC" wp14:editId="04E54C04">
-            <wp:extent cx="5419725" cy="3740798"/>
-            <wp:effectExtent l="0" t="0" r="0" b="0"/>
-            <wp:docPr id="17" name="Рисунок 17"/>
+          <wp:inline distT="0" distB="0" distL="0" distR="0" wp14:anchorId="486C1BF6" wp14:editId="744BF681">
+            <wp:extent cx="5940425" cy="3930015"/>
+            <wp:effectExtent l="0" t="0" r="3175" b="0"/>
+            <wp:docPr id="16" name="Рисунок 16"/>
             <wp:cNvGraphicFramePr>
               <a:graphicFrameLocks xmlns:a="http://schemas.openxmlformats.org/drawingml/2006/main" noChangeAspect="1"/>
             </wp:cNvGraphicFramePr>
@@ -1250,7 +2383,7 @@
                   <pic:spPr>
                     <a:xfrm>
                       <a:off x="0" y="0"/>
-                      <a:ext cx="5423391" cy="3743328"/>
+                      <a:ext cx="5940425" cy="3930015"/>
                     </a:xfrm>
                     <a:prstGeom prst="rect">
                       <a:avLst/>
@@ -1262,13 +2395,18 @@
           </wp:inline>
         </w:drawing>
       </w:r>
-    </w:p>
-    <w:p>
-      <w:pPr>
-        <w:jc w:val="center"/>
-      </w:pPr>
-      <w:r>
-        <w:t xml:space="preserve">Рисунок 13 – данные в </w:t>
+      <w:r>
+        <w:br/>
+        <w:t xml:space="preserve">Рисунок 12 </w:t>
+      </w:r>
+      <w:r>
+        <w:t>–</w:t>
+      </w:r>
+      <w:r>
+        <w:t xml:space="preserve"> </w:t>
+      </w:r>
+      <w:r>
+        <w:t xml:space="preserve">После записи в </w:t>
       </w:r>
       <w:proofErr w:type="spellStart"/>
       <w:r>
@@ -1278,33 +2416,23 @@
     </w:p>
     <w:p>
       <w:pPr>
-        <w:pStyle w:val="1"/>
-        <w:jc w:val="both"/>
-      </w:pPr>
-      <w:r>
+        <w:jc w:val="center"/>
+      </w:pPr>
+    </w:p>
+    <w:p>
+      <w:pPr>
+        <w:jc w:val="center"/>
+      </w:pPr>
+      <w:r>
+        <w:rPr>
+          <w:noProof/>
+        </w:rPr>
         <w:lastRenderedPageBreak/>
-        <w:t xml:space="preserve">4. Реализовать хранимую процедуру в БД (или скрипт с внешним </w:t>
-      </w:r>
-      <w:proofErr w:type="spellStart"/>
-      <w:r>
-        <w:t>sql</w:t>
-      </w:r>
-      <w:proofErr w:type="spellEnd"/>
-      <w:r>
-        <w:t>-запросом), который считает сумму всех целых чисел и медиану всех дробных чисел</w:t>
-      </w:r>
-    </w:p>
-    <w:p/>
-    <w:p>
-      <w:r>
-        <w:rPr>
-          <w:noProof/>
-        </w:rPr>
         <w:drawing>
-          <wp:inline distT="0" distB="0" distL="0" distR="0" wp14:anchorId="1F4974F5" wp14:editId="7511A9C5">
-            <wp:extent cx="5940425" cy="3930015"/>
-            <wp:effectExtent l="0" t="0" r="3175" b="0"/>
-            <wp:docPr id="3" name="Рисунок 3"/>
+          <wp:inline distT="0" distB="0" distL="0" distR="0" wp14:anchorId="202CB3F4" wp14:editId="35340436">
+            <wp:extent cx="4933950" cy="4254319"/>
+            <wp:effectExtent l="0" t="0" r="0" b="0"/>
+            <wp:docPr id="27" name="Рисунок 27"/>
             <wp:cNvGraphicFramePr>
               <a:graphicFrameLocks xmlns:a="http://schemas.openxmlformats.org/drawingml/2006/main" noChangeAspect="1"/>
             </wp:cNvGraphicFramePr>
@@ -1324,6 +2452,85 @@
                   <pic:spPr>
                     <a:xfrm>
                       <a:off x="0" y="0"/>
+                      <a:ext cx="4937130" cy="4257061"/>
+                    </a:xfrm>
+                    <a:prstGeom prst="rect">
+                      <a:avLst/>
+                    </a:prstGeom>
+                  </pic:spPr>
+                </pic:pic>
+              </a:graphicData>
+            </a:graphic>
+          </wp:inline>
+        </w:drawing>
+      </w:r>
+    </w:p>
+    <w:p>
+      <w:pPr>
+        <w:jc w:val="center"/>
+      </w:pPr>
+      <w:r>
+        <w:t xml:space="preserve">Рисунок 13 – данные в </w:t>
+      </w:r>
+      <w:proofErr w:type="spellStart"/>
+      <w:r>
+        <w:t>бд</w:t>
+      </w:r>
+      <w:proofErr w:type="spellEnd"/>
+    </w:p>
+    <w:p>
+      <w:pPr>
+        <w:pStyle w:val="1"/>
+        <w:jc w:val="both"/>
+      </w:pPr>
+      <w:bookmarkStart w:id="3" w:name="_Toc153567914"/>
+      <w:r>
+        <w:t>1.</w:t>
+      </w:r>
+      <w:r>
+        <w:t xml:space="preserve">4. Реализовать хранимую процедуру в БД (или скрипт с внешним </w:t>
+      </w:r>
+      <w:proofErr w:type="spellStart"/>
+      <w:r>
+        <w:t>sql</w:t>
+      </w:r>
+      <w:proofErr w:type="spellEnd"/>
+      <w:r>
+        <w:t>-запросом), который считает сумму всех целых чисел и медиану всех дробных чисел</w:t>
+      </w:r>
+      <w:bookmarkEnd w:id="3"/>
+    </w:p>
+    <w:p/>
+    <w:p>
+      <w:r>
+        <w:rPr>
+          <w:noProof/>
+        </w:rPr>
+        <w:lastRenderedPageBreak/>
+        <w:drawing>
+          <wp:inline distT="0" distB="0" distL="0" distR="0" wp14:anchorId="1F4974F5" wp14:editId="7511A9C5">
+            <wp:extent cx="5940425" cy="3930015"/>
+            <wp:effectExtent l="0" t="0" r="3175" b="0"/>
+            <wp:docPr id="3" name="Рисунок 3"/>
+            <wp:cNvGraphicFramePr>
+              <a:graphicFrameLocks xmlns:a="http://schemas.openxmlformats.org/drawingml/2006/main" noChangeAspect="1"/>
+            </wp:cNvGraphicFramePr>
+            <a:graphic xmlns:a="http://schemas.openxmlformats.org/drawingml/2006/main">
+              <a:graphicData uri="http://schemas.openxmlformats.org/drawingml/2006/picture">
+                <pic:pic xmlns:pic="http://schemas.openxmlformats.org/drawingml/2006/picture">
+                  <pic:nvPicPr>
+                    <pic:cNvPr id="1" name=""/>
+                    <pic:cNvPicPr/>
+                  </pic:nvPicPr>
+                  <pic:blipFill>
+                    <a:blip r:embed="rId20"/>
+                    <a:stretch>
+                      <a:fillRect/>
+                    </a:stretch>
+                  </pic:blipFill>
+                  <pic:spPr>
+                    <a:xfrm>
+                      <a:off x="0" y="0"/>
                       <a:ext cx="5940425" cy="3930015"/>
                     </a:xfrm>
                     <a:prstGeom prst="rect">
@@ -1359,7 +2566,7 @@
                     <pic:cNvPicPr/>
                   </pic:nvPicPr>
                   <pic:blipFill rotWithShape="1">
-                    <a:blip r:embed="rId20"/>
+                    <a:blip r:embed="rId21"/>
                     <a:srcRect b="15830"/>
                     <a:stretch/>
                   </pic:blipFill>
@@ -1402,6 +2609,7 @@
         <w:rPr>
           <w:noProof/>
         </w:rPr>
+        <w:lastRenderedPageBreak/>
         <w:drawing>
           <wp:inline distT="0" distB="0" distL="0" distR="0" wp14:anchorId="725D3B87" wp14:editId="6ACD0C70">
             <wp:extent cx="5940425" cy="3048000"/>
@@ -1418,7 +2626,7 @@
                     <pic:cNvPicPr/>
                   </pic:nvPicPr>
                   <pic:blipFill rotWithShape="1">
-                    <a:blip r:embed="rId21"/>
+                    <a:blip r:embed="rId22"/>
                     <a:srcRect b="22443"/>
                     <a:stretch/>
                   </pic:blipFill>
@@ -1458,13 +2666,858 @@
       <w:pPr>
         <w:pStyle w:val="1"/>
       </w:pPr>
-      <w:r>
+      <w:bookmarkStart w:id="4" w:name="_Toc153567915"/>
+      <w:r>
+        <w:t xml:space="preserve">2.1 </w:t>
+      </w:r>
+      <w:r>
+        <w:t xml:space="preserve">Проанализировать структуру </w:t>
+      </w:r>
+      <w:proofErr w:type="spellStart"/>
+      <w:r>
+        <w:t>excel</w:t>
+      </w:r>
+      <w:proofErr w:type="spellEnd"/>
+      <w:r>
+        <w:t>-файла «ОСВ для тренинга».</w:t>
+      </w:r>
+      <w:r>
+        <w:t xml:space="preserve"> </w:t>
+      </w:r>
+      <w:r>
+        <w:t>Разработать схему (несколько</w:t>
+      </w:r>
+      <w:r>
+        <w:t xml:space="preserve"> </w:t>
+      </w:r>
+      <w:r>
+        <w:t>таблиц) в СУБД, в которой наиболее удобно будет хранить данные из файлов такого</w:t>
+      </w:r>
+      <w:r>
+        <w:t xml:space="preserve"> </w:t>
+      </w:r>
+      <w:r>
+        <w:t>формата</w:t>
+      </w:r>
+      <w:r>
+        <w:t>.</w:t>
+      </w:r>
+      <w:bookmarkEnd w:id="4"/>
+    </w:p>
+    <w:p/>
+    <w:p>
+      <w:pPr>
+        <w:jc w:val="center"/>
+      </w:pPr>
+      <w:r>
+        <w:drawing>
+          <wp:inline distT="0" distB="0" distL="0" distR="0" wp14:anchorId="76374260" wp14:editId="40FA65FE">
+            <wp:extent cx="1895740" cy="2600688"/>
+            <wp:effectExtent l="0" t="0" r="9525" b="0"/>
+            <wp:docPr id="8" name="Рисунок 8"/>
+            <wp:cNvGraphicFramePr>
+              <a:graphicFrameLocks xmlns:a="http://schemas.openxmlformats.org/drawingml/2006/main" noChangeAspect="1"/>
+            </wp:cNvGraphicFramePr>
+            <a:graphic xmlns:a="http://schemas.openxmlformats.org/drawingml/2006/main">
+              <a:graphicData uri="http://schemas.openxmlformats.org/drawingml/2006/picture">
+                <pic:pic xmlns:pic="http://schemas.openxmlformats.org/drawingml/2006/picture">
+                  <pic:nvPicPr>
+                    <pic:cNvPr id="1" name=""/>
+                    <pic:cNvPicPr/>
+                  </pic:nvPicPr>
+                  <pic:blipFill>
+                    <a:blip r:embed="rId23"/>
+                    <a:stretch>
+                      <a:fillRect/>
+                    </a:stretch>
+                  </pic:blipFill>
+                  <pic:spPr>
+                    <a:xfrm>
+                      <a:off x="0" y="0"/>
+                      <a:ext cx="1895740" cy="2600688"/>
+                    </a:xfrm>
+                    <a:prstGeom prst="rect">
+                      <a:avLst/>
+                    </a:prstGeom>
+                  </pic:spPr>
+                </pic:pic>
+              </a:graphicData>
+            </a:graphic>
+          </wp:inline>
+        </w:drawing>
+      </w:r>
+    </w:p>
+    <w:p>
+      <w:pPr>
+        <w:jc w:val="center"/>
+      </w:pPr>
+      <w:r>
+        <w:t>Рисунок 1</w:t>
+      </w:r>
+      <w:r>
+        <w:t>6</w:t>
+      </w:r>
+      <w:r>
+        <w:t xml:space="preserve">– </w:t>
+      </w:r>
+      <w:r>
+        <w:t xml:space="preserve">Структура БД для хранения </w:t>
+      </w:r>
+      <w:r>
+        <w:rPr>
+          <w:lang w:val="en-US"/>
+        </w:rPr>
+        <w:t>Excel</w:t>
+      </w:r>
+      <w:r>
+        <w:t xml:space="preserve"> </w:t>
+      </w:r>
+      <w:r>
+        <w:t>файла.</w:t>
+      </w:r>
+      <w:r>
+        <w:t xml:space="preserve"> </w:t>
+      </w:r>
+    </w:p>
+    <w:p>
+      <w:pPr>
+        <w:jc w:val="center"/>
+      </w:pPr>
+    </w:p>
+    <w:p>
+      <w:pPr>
+        <w:jc w:val="center"/>
+      </w:pPr>
+      <w:r>
+        <w:lastRenderedPageBreak/>
+        <w:drawing>
+          <wp:inline distT="0" distB="0" distL="0" distR="0" wp14:anchorId="05640DEB" wp14:editId="6A76A08C">
+            <wp:extent cx="2762636" cy="3391373"/>
+            <wp:effectExtent l="0" t="0" r="0" b="0"/>
+            <wp:docPr id="12" name="Рисунок 12"/>
+            <wp:cNvGraphicFramePr>
+              <a:graphicFrameLocks xmlns:a="http://schemas.openxmlformats.org/drawingml/2006/main" noChangeAspect="1"/>
+            </wp:cNvGraphicFramePr>
+            <a:graphic xmlns:a="http://schemas.openxmlformats.org/drawingml/2006/main">
+              <a:graphicData uri="http://schemas.openxmlformats.org/drawingml/2006/picture">
+                <pic:pic xmlns:pic="http://schemas.openxmlformats.org/drawingml/2006/picture">
+                  <pic:nvPicPr>
+                    <pic:cNvPr id="1" name=""/>
+                    <pic:cNvPicPr/>
+                  </pic:nvPicPr>
+                  <pic:blipFill>
+                    <a:blip r:embed="rId24"/>
+                    <a:stretch>
+                      <a:fillRect/>
+                    </a:stretch>
+                  </pic:blipFill>
+                  <pic:spPr>
+                    <a:xfrm>
+                      <a:off x="0" y="0"/>
+                      <a:ext cx="2762636" cy="3391373"/>
+                    </a:xfrm>
+                    <a:prstGeom prst="rect">
+                      <a:avLst/>
+                    </a:prstGeom>
+                  </pic:spPr>
+                </pic:pic>
+              </a:graphicData>
+            </a:graphic>
+          </wp:inline>
+        </w:drawing>
+      </w:r>
+    </w:p>
+    <w:p>
+      <w:pPr>
+        <w:jc w:val="center"/>
+        <w:rPr>
+          <w:lang w:val="en-US"/>
+        </w:rPr>
+      </w:pPr>
+      <w:r>
+        <w:t xml:space="preserve">Рисунок 17 – Таблица </w:t>
+      </w:r>
+      <w:r>
+        <w:rPr>
+          <w:lang w:val="en-US"/>
+        </w:rPr>
+        <w:t>Bill</w:t>
+      </w:r>
+    </w:p>
+    <w:p>
+      <w:pPr>
+        <w:jc w:val="center"/>
+        <w:rPr>
+          <w:lang w:val="en-US"/>
+        </w:rPr>
+      </w:pPr>
+    </w:p>
+    <w:p>
+      <w:pPr>
+        <w:jc w:val="center"/>
+      </w:pPr>
+      <w:r>
+        <w:drawing>
+          <wp:inline distT="0" distB="0" distL="0" distR="0" wp14:anchorId="70B2C3AB" wp14:editId="15097CB9">
+            <wp:extent cx="2467319" cy="1095528"/>
+            <wp:effectExtent l="0" t="0" r="0" b="9525"/>
+            <wp:docPr id="17" name="Рисунок 17"/>
+            <wp:cNvGraphicFramePr>
+              <a:graphicFrameLocks xmlns:a="http://schemas.openxmlformats.org/drawingml/2006/main" noChangeAspect="1"/>
+            </wp:cNvGraphicFramePr>
+            <a:graphic xmlns:a="http://schemas.openxmlformats.org/drawingml/2006/main">
+              <a:graphicData uri="http://schemas.openxmlformats.org/drawingml/2006/picture">
+                <pic:pic xmlns:pic="http://schemas.openxmlformats.org/drawingml/2006/picture">
+                  <pic:nvPicPr>
+                    <pic:cNvPr id="1" name=""/>
+                    <pic:cNvPicPr/>
+                  </pic:nvPicPr>
+                  <pic:blipFill>
+                    <a:blip r:embed="rId25"/>
+                    <a:stretch>
+                      <a:fillRect/>
+                    </a:stretch>
+                  </pic:blipFill>
+                  <pic:spPr>
+                    <a:xfrm>
+                      <a:off x="0" y="0"/>
+                      <a:ext cx="2467319" cy="1095528"/>
+                    </a:xfrm>
+                    <a:prstGeom prst="rect">
+                      <a:avLst/>
+                    </a:prstGeom>
+                  </pic:spPr>
+                </pic:pic>
+              </a:graphicData>
+            </a:graphic>
+          </wp:inline>
+        </w:drawing>
+      </w:r>
+    </w:p>
+    <w:p>
+      <w:pPr>
+        <w:jc w:val="center"/>
+        <w:rPr>
+          <w:lang w:val="en-US"/>
+        </w:rPr>
+      </w:pPr>
+      <w:r>
+        <w:t>Рисунок 1</w:t>
+      </w:r>
+      <w:r>
+        <w:rPr>
+          <w:lang w:val="en-US"/>
+        </w:rPr>
+        <w:t>8</w:t>
+      </w:r>
+      <w:r>
+        <w:t xml:space="preserve"> – Таблица</w:t>
+      </w:r>
+      <w:r>
+        <w:rPr>
+          <w:lang w:val="en-US"/>
+        </w:rPr>
+        <w:t xml:space="preserve"> Class</w:t>
+      </w:r>
+    </w:p>
+    <w:p>
+      <w:pPr>
+        <w:jc w:val="center"/>
+      </w:pPr>
+    </w:p>
+    <w:p>
+      <w:pPr>
+        <w:jc w:val="center"/>
+      </w:pPr>
+      <w:r>
+        <w:drawing>
+          <wp:inline distT="0" distB="0" distL="0" distR="0" wp14:anchorId="0497DACD" wp14:editId="50B18E36">
+            <wp:extent cx="2562583" cy="1743318"/>
+            <wp:effectExtent l="0" t="0" r="9525" b="0"/>
+            <wp:docPr id="34" name="Рисунок 34"/>
+            <wp:cNvGraphicFramePr>
+              <a:graphicFrameLocks xmlns:a="http://schemas.openxmlformats.org/drawingml/2006/main" noChangeAspect="1"/>
+            </wp:cNvGraphicFramePr>
+            <a:graphic xmlns:a="http://schemas.openxmlformats.org/drawingml/2006/main">
+              <a:graphicData uri="http://schemas.openxmlformats.org/drawingml/2006/picture">
+                <pic:pic xmlns:pic="http://schemas.openxmlformats.org/drawingml/2006/picture">
+                  <pic:nvPicPr>
+                    <pic:cNvPr id="1" name=""/>
+                    <pic:cNvPicPr/>
+                  </pic:nvPicPr>
+                  <pic:blipFill>
+                    <a:blip r:embed="rId26"/>
+                    <a:stretch>
+                      <a:fillRect/>
+                    </a:stretch>
+                  </pic:blipFill>
+                  <pic:spPr>
+                    <a:xfrm>
+                      <a:off x="0" y="0"/>
+                      <a:ext cx="2562583" cy="1743318"/>
+                    </a:xfrm>
+                    <a:prstGeom prst="rect">
+                      <a:avLst/>
+                    </a:prstGeom>
+                  </pic:spPr>
+                </pic:pic>
+              </a:graphicData>
+            </a:graphic>
+          </wp:inline>
+        </w:drawing>
+      </w:r>
+    </w:p>
+    <w:p>
+      <w:pPr>
+        <w:jc w:val="center"/>
+      </w:pPr>
+      <w:r>
+        <w:t>Рисунок 1</w:t>
+      </w:r>
+      <w:r>
+        <w:t>9</w:t>
+      </w:r>
+      <w:r>
+        <w:t xml:space="preserve"> – Таблица</w:t>
+      </w:r>
+      <w:r>
+        <w:t xml:space="preserve"> </w:t>
+      </w:r>
+      <w:proofErr w:type="spellStart"/>
+      <w:r>
+        <w:rPr>
+          <w:lang w:val="en-US"/>
+        </w:rPr>
+        <w:t>FileExcel</w:t>
+      </w:r>
+      <w:proofErr w:type="spellEnd"/>
+    </w:p>
+    <w:p>
+      <w:pPr>
+        <w:pStyle w:val="1"/>
+      </w:pPr>
+      <w:bookmarkStart w:id="5" w:name="_Toc153567916"/>
+      <w:r>
+        <w:t xml:space="preserve">2.2 </w:t>
+      </w:r>
+      <w:r>
+        <w:t>С помощью Десктоп приложения реализовать</w:t>
+      </w:r>
+      <w:bookmarkEnd w:id="5"/>
+    </w:p>
+    <w:p>
+      <w:pPr>
+        <w:pStyle w:val="2"/>
+        <w:ind w:firstLine="360"/>
+      </w:pPr>
+      <w:bookmarkStart w:id="6" w:name="_Toc153567917"/>
+      <w:r>
+        <w:t xml:space="preserve">2.2.1 </w:t>
+      </w:r>
+      <w:r>
+        <w:t xml:space="preserve">Загрузку данных из </w:t>
+      </w:r>
+      <w:proofErr w:type="spellStart"/>
+      <w:r>
+        <w:t>excel</w:t>
+      </w:r>
+      <w:proofErr w:type="spellEnd"/>
+      <w:r>
+        <w:t>-файла такого формата в СУБД</w:t>
+      </w:r>
+      <w:bookmarkEnd w:id="6"/>
+    </w:p>
+    <w:p/>
+    <w:p>
+      <w:pPr>
+        <w:ind w:left="360"/>
+      </w:pPr>
+      <w:r>
+        <w:rPr>
+          <w:noProof/>
+        </w:rPr>
+        <w:lastRenderedPageBreak/>
+        <w:drawing>
+          <wp:inline distT="0" distB="0" distL="0" distR="0" wp14:anchorId="70D8FD3B" wp14:editId="484D19B5">
+            <wp:extent cx="5940425" cy="3891280"/>
+            <wp:effectExtent l="0" t="0" r="3175" b="0"/>
+            <wp:docPr id="28" name="Рисунок 28"/>
+            <wp:cNvGraphicFramePr>
+              <a:graphicFrameLocks xmlns:a="http://schemas.openxmlformats.org/drawingml/2006/main" noChangeAspect="1"/>
+            </wp:cNvGraphicFramePr>
+            <a:graphic xmlns:a="http://schemas.openxmlformats.org/drawingml/2006/main">
+              <a:graphicData uri="http://schemas.openxmlformats.org/drawingml/2006/picture">
+                <pic:pic xmlns:pic="http://schemas.openxmlformats.org/drawingml/2006/picture">
+                  <pic:nvPicPr>
+                    <pic:cNvPr id="1" name=""/>
+                    <pic:cNvPicPr/>
+                  </pic:nvPicPr>
+                  <pic:blipFill>
+                    <a:blip r:embed="rId27"/>
+                    <a:stretch>
+                      <a:fillRect/>
+                    </a:stretch>
+                  </pic:blipFill>
+                  <pic:spPr>
+                    <a:xfrm>
+                      <a:off x="0" y="0"/>
+                      <a:ext cx="5940425" cy="3891280"/>
+                    </a:xfrm>
+                    <a:prstGeom prst="rect">
+                      <a:avLst/>
+                    </a:prstGeom>
+                  </pic:spPr>
+                </pic:pic>
+              </a:graphicData>
+            </a:graphic>
+          </wp:inline>
+        </w:drawing>
+      </w:r>
+    </w:p>
+    <w:p>
+      <w:pPr>
+        <w:jc w:val="center"/>
+      </w:pPr>
+      <w:r>
+        <w:t xml:space="preserve">Рисунок </w:t>
+      </w:r>
+      <w:r>
+        <w:rPr>
+          <w:lang w:val="en-US"/>
+        </w:rPr>
+        <w:t>20</w:t>
+      </w:r>
+      <w:r>
+        <w:t xml:space="preserve"> – </w:t>
+      </w:r>
+      <w:r>
+        <w:t>Загрузка файла ОСВ</w:t>
+      </w:r>
+    </w:p>
+    <w:p>
+      <w:pPr>
+        <w:jc w:val="center"/>
+        <w:rPr>
+          <w:lang w:val="en-US"/>
+        </w:rPr>
+      </w:pPr>
+    </w:p>
+    <w:p>
+      <w:pPr>
+        <w:ind w:left="360"/>
+      </w:pPr>
+      <w:r>
+        <w:rPr>
+          <w:noProof/>
+        </w:rPr>
+        <w:drawing>
+          <wp:inline distT="0" distB="0" distL="0" distR="0" wp14:anchorId="5F2CCBB3" wp14:editId="4C7D855F">
+            <wp:extent cx="5940425" cy="3347085"/>
+            <wp:effectExtent l="0" t="0" r="3175" b="5715"/>
+            <wp:docPr id="29" name="Рисунок 29"/>
+            <wp:cNvGraphicFramePr>
+              <a:graphicFrameLocks xmlns:a="http://schemas.openxmlformats.org/drawingml/2006/main" noChangeAspect="1"/>
+            </wp:cNvGraphicFramePr>
+            <a:graphic xmlns:a="http://schemas.openxmlformats.org/drawingml/2006/main">
+              <a:graphicData uri="http://schemas.openxmlformats.org/drawingml/2006/picture">
+                <pic:pic xmlns:pic="http://schemas.openxmlformats.org/drawingml/2006/picture">
+                  <pic:nvPicPr>
+                    <pic:cNvPr id="1" name=""/>
+                    <pic:cNvPicPr/>
+                  </pic:nvPicPr>
+                  <pic:blipFill>
+                    <a:blip r:embed="rId28"/>
+                    <a:stretch>
+                      <a:fillRect/>
+                    </a:stretch>
+                  </pic:blipFill>
+                  <pic:spPr>
+                    <a:xfrm>
+                      <a:off x="0" y="0"/>
+                      <a:ext cx="5940425" cy="3347085"/>
+                    </a:xfrm>
+                    <a:prstGeom prst="rect">
+                      <a:avLst/>
+                    </a:prstGeom>
+                  </pic:spPr>
+                </pic:pic>
+              </a:graphicData>
+            </a:graphic>
+          </wp:inline>
+        </w:drawing>
+      </w:r>
+    </w:p>
+    <w:p>
+      <w:pPr>
+        <w:jc w:val="center"/>
+      </w:pPr>
+      <w:r>
+        <w:t xml:space="preserve">Рисунок </w:t>
+      </w:r>
+      <w:r>
+        <w:rPr>
+          <w:lang w:val="en-US"/>
+        </w:rPr>
+        <w:t>2</w:t>
+      </w:r>
+      <w:r>
+        <w:rPr>
+          <w:lang w:val="en-US"/>
+        </w:rPr>
+        <w:t>1</w:t>
+      </w:r>
+      <w:r>
+        <w:t xml:space="preserve"> – </w:t>
+      </w:r>
+      <w:r>
+        <w:t>Выбор</w:t>
+      </w:r>
+      <w:r>
+        <w:t xml:space="preserve"> файла ОСВ</w:t>
+      </w:r>
+    </w:p>
+    <w:p>
+      <w:pPr>
+        <w:ind w:left="360"/>
+      </w:pPr>
+      <w:r>
+        <w:rPr>
+          <w:noProof/>
+        </w:rPr>
+        <w:lastRenderedPageBreak/>
+        <w:drawing>
+          <wp:inline distT="0" distB="0" distL="0" distR="0" wp14:anchorId="1498CF1B" wp14:editId="05CF6387">
+            <wp:extent cx="5940425" cy="3891280"/>
+            <wp:effectExtent l="0" t="0" r="3175" b="0"/>
+            <wp:docPr id="30" name="Рисунок 30"/>
+            <wp:cNvGraphicFramePr>
+              <a:graphicFrameLocks xmlns:a="http://schemas.openxmlformats.org/drawingml/2006/main" noChangeAspect="1"/>
+            </wp:cNvGraphicFramePr>
+            <a:graphic xmlns:a="http://schemas.openxmlformats.org/drawingml/2006/main">
+              <a:graphicData uri="http://schemas.openxmlformats.org/drawingml/2006/picture">
+                <pic:pic xmlns:pic="http://schemas.openxmlformats.org/drawingml/2006/picture">
+                  <pic:nvPicPr>
+                    <pic:cNvPr id="1" name=""/>
+                    <pic:cNvPicPr/>
+                  </pic:nvPicPr>
+                  <pic:blipFill>
+                    <a:blip r:embed="rId29"/>
+                    <a:stretch>
+                      <a:fillRect/>
+                    </a:stretch>
+                  </pic:blipFill>
+                  <pic:spPr>
+                    <a:xfrm>
+                      <a:off x="0" y="0"/>
+                      <a:ext cx="5940425" cy="3891280"/>
+                    </a:xfrm>
+                    <a:prstGeom prst="rect">
+                      <a:avLst/>
+                    </a:prstGeom>
+                  </pic:spPr>
+                </pic:pic>
+              </a:graphicData>
+            </a:graphic>
+          </wp:inline>
+        </w:drawing>
+      </w:r>
+    </w:p>
+    <w:p>
+      <w:pPr>
+        <w:jc w:val="center"/>
+      </w:pPr>
+      <w:r>
+        <w:t xml:space="preserve">Рисунок </w:t>
+      </w:r>
+      <w:r>
+        <w:rPr>
+          <w:lang w:val="en-US"/>
+        </w:rPr>
+        <w:t>2</w:t>
+      </w:r>
+      <w:r>
+        <w:t>2</w:t>
+      </w:r>
+      <w:r>
+        <w:t xml:space="preserve"> – </w:t>
+      </w:r>
+      <w:r>
+        <w:t>Чтение</w:t>
+      </w:r>
+      <w:r>
+        <w:t xml:space="preserve"> файла ОСВ</w:t>
+      </w:r>
+    </w:p>
+    <w:p>
+      <w:pPr>
+        <w:ind w:left="360"/>
+      </w:pPr>
+    </w:p>
+    <w:p>
+      <w:pPr>
+        <w:pStyle w:val="2"/>
+      </w:pPr>
+      <w:bookmarkStart w:id="7" w:name="_Toc153567918"/>
+      <w:r>
+        <w:rPr>
+          <w:lang w:val="en-US"/>
+        </w:rPr>
+        <w:t xml:space="preserve">2.2.2 </w:t>
+      </w:r>
+      <w:r>
+        <w:t>Просмотр списка загруженных файлов</w:t>
+      </w:r>
+      <w:bookmarkEnd w:id="7"/>
+    </w:p>
+    <w:p>
+      <w:pPr>
+        <w:ind w:left="360"/>
+      </w:pPr>
+    </w:p>
+    <w:p>
+      <w:pPr>
+        <w:jc w:val="center"/>
+      </w:pPr>
+      <w:r>
+        <w:rPr>
+          <w:noProof/>
+        </w:rPr>
+        <w:drawing>
+          <wp:inline distT="0" distB="0" distL="0" distR="0" wp14:anchorId="160217C6" wp14:editId="2E61B7E2">
+            <wp:extent cx="5676900" cy="3718658"/>
+            <wp:effectExtent l="0" t="0" r="0" b="0"/>
+            <wp:docPr id="31" name="Рисунок 31"/>
+            <wp:cNvGraphicFramePr>
+              <a:graphicFrameLocks xmlns:a="http://schemas.openxmlformats.org/drawingml/2006/main" noChangeAspect="1"/>
+            </wp:cNvGraphicFramePr>
+            <a:graphic xmlns:a="http://schemas.openxmlformats.org/drawingml/2006/main">
+              <a:graphicData uri="http://schemas.openxmlformats.org/drawingml/2006/picture">
+                <pic:pic xmlns:pic="http://schemas.openxmlformats.org/drawingml/2006/picture">
+                  <pic:nvPicPr>
+                    <pic:cNvPr id="1" name=""/>
+                    <pic:cNvPicPr/>
+                  </pic:nvPicPr>
+                  <pic:blipFill>
+                    <a:blip r:embed="rId30"/>
+                    <a:stretch>
+                      <a:fillRect/>
+                    </a:stretch>
+                  </pic:blipFill>
+                  <pic:spPr>
+                    <a:xfrm>
+                      <a:off x="0" y="0"/>
+                      <a:ext cx="5679559" cy="3720400"/>
+                    </a:xfrm>
+                    <a:prstGeom prst="rect">
+                      <a:avLst/>
+                    </a:prstGeom>
+                  </pic:spPr>
+                </pic:pic>
+              </a:graphicData>
+            </a:graphic>
+          </wp:inline>
+        </w:drawing>
+      </w:r>
+      <w:r>
+        <w:t xml:space="preserve">Рисунок </w:t>
+      </w:r>
+      <w:r>
+        <w:t>2</w:t>
+      </w:r>
+      <w:r>
+        <w:t xml:space="preserve">3 – После успешной записи в </w:t>
+      </w:r>
+      <w:r>
+        <w:rPr>
+          <w:lang w:val="en-US"/>
+        </w:rPr>
+        <w:t>SQL</w:t>
+      </w:r>
+    </w:p>
+    <w:p>
+      <w:pPr>
+        <w:pStyle w:val="a3"/>
+      </w:pPr>
+    </w:p>
+    <w:p>
+      <w:pPr>
+        <w:pStyle w:val="2"/>
+      </w:pPr>
+      <w:bookmarkStart w:id="8" w:name="_Toc153567919"/>
+      <w:r>
+        <w:t xml:space="preserve">2.2.3 </w:t>
+      </w:r>
+      <w:r>
+        <w:t xml:space="preserve">Отображение данных из СУБД по визуальной аналогии с </w:t>
+      </w:r>
+      <w:proofErr w:type="spellStart"/>
+      <w:r>
+        <w:t>exсel</w:t>
+      </w:r>
+      <w:proofErr w:type="spellEnd"/>
+      <w:r>
+        <w:t>-файлом для каждого</w:t>
+      </w:r>
+      <w:r>
+        <w:t xml:space="preserve"> </w:t>
+      </w:r>
+      <w:r>
+        <w:t>из загруженных файлов</w:t>
+      </w:r>
+      <w:bookmarkEnd w:id="8"/>
+      <w:r>
+        <w:br/>
+      </w:r>
+    </w:p>
+    <w:p>
+      <w:pPr>
+        <w:jc w:val="center"/>
+      </w:pPr>
+      <w:r>
+        <w:rPr>
+          <w:noProof/>
+        </w:rPr>
+        <w:drawing>
+          <wp:inline distT="0" distB="0" distL="0" distR="0" wp14:anchorId="073DDA93" wp14:editId="1C149C7B">
+            <wp:extent cx="5695950" cy="3731136"/>
+            <wp:effectExtent l="0" t="0" r="0" b="3175"/>
+            <wp:docPr id="32" name="Рисунок 32"/>
+            <wp:cNvGraphicFramePr>
+              <a:graphicFrameLocks xmlns:a="http://schemas.openxmlformats.org/drawingml/2006/main" noChangeAspect="1"/>
+            </wp:cNvGraphicFramePr>
+            <a:graphic xmlns:a="http://schemas.openxmlformats.org/drawingml/2006/main">
+              <a:graphicData uri="http://schemas.openxmlformats.org/drawingml/2006/picture">
+                <pic:pic xmlns:pic="http://schemas.openxmlformats.org/drawingml/2006/picture">
+                  <pic:nvPicPr>
+                    <pic:cNvPr id="1" name=""/>
+                    <pic:cNvPicPr/>
+                  </pic:nvPicPr>
+                  <pic:blipFill>
+                    <a:blip r:embed="rId31"/>
+                    <a:stretch>
+                      <a:fillRect/>
+                    </a:stretch>
+                  </pic:blipFill>
+                  <pic:spPr>
+                    <a:xfrm>
+                      <a:off x="0" y="0"/>
+                      <a:ext cx="5698471" cy="3732787"/>
+                    </a:xfrm>
+                    <a:prstGeom prst="rect">
+                      <a:avLst/>
+                    </a:prstGeom>
+                  </pic:spPr>
+                </pic:pic>
+              </a:graphicData>
+            </a:graphic>
+          </wp:inline>
+        </w:drawing>
+      </w:r>
+    </w:p>
+    <w:p>
+      <w:pPr>
+        <w:jc w:val="center"/>
+      </w:pPr>
+    </w:p>
+    <w:p>
+      <w:pPr>
+        <w:jc w:val="center"/>
+      </w:pPr>
+      <w:r>
+        <w:t xml:space="preserve">Рисунок </w:t>
+      </w:r>
+      <w:r>
+        <w:t>2</w:t>
+      </w:r>
+      <w:r>
+        <w:t>4</w:t>
+      </w:r>
+      <w:r>
+        <w:t xml:space="preserve"> – После </w:t>
+      </w:r>
+      <w:r>
+        <w:t>нажатия на строку</w:t>
+      </w:r>
+    </w:p>
+    <w:p>
+      <w:pPr>
+        <w:jc w:val="center"/>
+      </w:pPr>
+      <w:r>
+        <w:rPr>
+          <w:noProof/>
+        </w:rPr>
+        <w:drawing>
+          <wp:inline distT="0" distB="0" distL="0" distR="0" wp14:anchorId="73D7A023" wp14:editId="685EAFA2">
+            <wp:extent cx="5562600" cy="3643785"/>
+            <wp:effectExtent l="0" t="0" r="0" b="0"/>
+            <wp:docPr id="33" name="Рисунок 33"/>
+            <wp:cNvGraphicFramePr>
+              <a:graphicFrameLocks xmlns:a="http://schemas.openxmlformats.org/drawingml/2006/main" noChangeAspect="1"/>
+            </wp:cNvGraphicFramePr>
+            <a:graphic xmlns:a="http://schemas.openxmlformats.org/drawingml/2006/main">
+              <a:graphicData uri="http://schemas.openxmlformats.org/drawingml/2006/picture">
+                <pic:pic xmlns:pic="http://schemas.openxmlformats.org/drawingml/2006/picture">
+                  <pic:nvPicPr>
+                    <pic:cNvPr id="1" name=""/>
+                    <pic:cNvPicPr/>
+                  </pic:nvPicPr>
+                  <pic:blipFill>
+                    <a:blip r:embed="rId32"/>
+                    <a:stretch>
+                      <a:fillRect/>
+                    </a:stretch>
+                  </pic:blipFill>
+                  <pic:spPr>
+                    <a:xfrm>
+                      <a:off x="0" y="0"/>
+                      <a:ext cx="5565117" cy="3645434"/>
+                    </a:xfrm>
+                    <a:prstGeom prst="rect">
+                      <a:avLst/>
+                    </a:prstGeom>
+                  </pic:spPr>
+                </pic:pic>
+              </a:graphicData>
+            </a:graphic>
+          </wp:inline>
+        </w:drawing>
+      </w:r>
+    </w:p>
+    <w:p>
+      <w:pPr>
+        <w:jc w:val="center"/>
+      </w:pPr>
+      <w:r>
+        <w:t xml:space="preserve">Рисунок </w:t>
+      </w:r>
+      <w:r>
+        <w:t>2</w:t>
+      </w:r>
+      <w:r>
+        <w:t>5</w:t>
+      </w:r>
+      <w:r>
+        <w:t xml:space="preserve">– </w:t>
+      </w:r>
+      <w:r>
+        <w:t>Таблица с данными из БД</w:t>
+      </w:r>
+    </w:p>
+    <w:p>
+      <w:pPr>
+        <w:pStyle w:val="1"/>
+      </w:pPr>
+      <w:bookmarkStart w:id="9" w:name="_Toc153567920"/>
+      <w:r>
+        <w:lastRenderedPageBreak/>
         <w:t xml:space="preserve">Первый </w:t>
       </w:r>
       <w:proofErr w:type="gramStart"/>
       <w:r>
         <w:t>запуск  приложения</w:t>
       </w:r>
+      <w:bookmarkEnd w:id="9"/>
       <w:proofErr w:type="gramEnd"/>
     </w:p>
     <w:p/>
@@ -1489,7 +3542,7 @@
                     <pic:cNvPicPr/>
                   </pic:nvPicPr>
                   <pic:blipFill rotWithShape="1">
-                    <a:blip r:embed="rId22"/>
+                    <a:blip r:embed="rId33"/>
                     <a:srcRect b="19777"/>
                     <a:stretch/>
                   </pic:blipFill>
@@ -1538,7 +3591,14 @@
           <w:rFonts w:cs="Times New Roman"/>
           <w:szCs w:val="24"/>
         </w:rPr>
-        <w:t>16</w:t>
+        <w:t>2</w:t>
+      </w:r>
+      <w:r>
+        <w:rPr>
+          <w:rFonts w:cs="Times New Roman"/>
+          <w:szCs w:val="24"/>
+        </w:rPr>
+        <w:t>6</w:t>
       </w:r>
       <w:r>
         <w:rPr>
@@ -1646,15 +3706,7 @@
           <w:rFonts w:cs="Times New Roman"/>
           <w:szCs w:val="24"/>
         </w:rPr>
-        <w:t xml:space="preserve">, которое можно поменять </w:t>
-      </w:r>
-      <w:r>
-        <w:rPr>
-          <w:rFonts w:cs="Times New Roman"/>
-          <w:szCs w:val="24"/>
-        </w:rPr>
-        <w:lastRenderedPageBreak/>
-        <w:t xml:space="preserve">ограничить. Считается асинхронно, поэтому некоторые операции недоступны. </w:t>
+        <w:t xml:space="preserve">, которое можно поменять ограничить. Считается асинхронно, поэтому некоторые операции недоступны. </w:t>
       </w:r>
       <w:r>
         <w:rPr>
@@ -1710,7 +3762,7 @@
                     <pic:cNvPicPr/>
                   </pic:nvPicPr>
                   <pic:blipFill rotWithShape="1">
-                    <a:blip r:embed="rId23"/>
+                    <a:blip r:embed="rId34"/>
                     <a:srcRect b="22443"/>
                     <a:stretch/>
                   </pic:blipFill>
@@ -1758,7 +3810,14 @@
           <w:rFonts w:cs="Times New Roman"/>
           <w:szCs w:val="24"/>
         </w:rPr>
-        <w:t>17</w:t>
+        <w:t>2</w:t>
+      </w:r>
+      <w:r>
+        <w:rPr>
+          <w:rFonts w:cs="Times New Roman"/>
+          <w:szCs w:val="24"/>
+        </w:rPr>
+        <w:t>7</w:t>
       </w:r>
       <w:r>
         <w:rPr>
@@ -1779,9 +3838,12 @@
       <w:pPr>
         <w:pStyle w:val="1"/>
       </w:pPr>
-      <w:r>
+      <w:bookmarkStart w:id="10" w:name="_Toc153567921"/>
+      <w:r>
+        <w:lastRenderedPageBreak/>
         <w:t>О приложении</w:t>
       </w:r>
+      <w:bookmarkEnd w:id="10"/>
     </w:p>
     <w:p>
       <w:pPr>
@@ -1845,7 +3907,15 @@
         <w:t>excel</w:t>
       </w:r>
       <w:r>
-        <w:t xml:space="preserve"> создание нового листа, если количество записей в листе становится больше 1 миллиона, т.к в </w:t>
+        <w:t xml:space="preserve"> создание нового листа, если количество записей в листе становится больше 1 миллиона, </w:t>
+      </w:r>
+      <w:proofErr w:type="gramStart"/>
+      <w:r>
+        <w:t>т.к</w:t>
+      </w:r>
+      <w:proofErr w:type="gramEnd"/>
+      <w:r>
+        <w:t xml:space="preserve"> в </w:t>
       </w:r>
       <w:r>
         <w:rPr>
@@ -1854,13 +3924,14 @@
         <w:t>excel</w:t>
       </w:r>
       <w:r>
-        <w:t xml:space="preserve"> есть ограничение на количество </w:t>
-      </w:r>
-      <w:proofErr w:type="gramStart"/>
-      <w:r>
-        <w:t>строк(</w:t>
-      </w:r>
-      <w:proofErr w:type="gramEnd"/>
+        <w:t xml:space="preserve"> есть ограничение на количество строк</w:t>
+      </w:r>
+      <w:r>
+        <w:t xml:space="preserve"> </w:t>
+      </w:r>
+      <w:r>
+        <w:t>(</w:t>
+      </w:r>
       <w:r>
         <w:t>1 048 576 строк и 16 384 столбца</w:t>
       </w:r>
@@ -1875,7 +3946,6 @@
     </w:p>
     <w:p>
       <w:r>
-        <w:lastRenderedPageBreak/>
         <w:br/>
       </w:r>
       <w:r>
@@ -1898,7 +3968,7 @@
                     <pic:cNvPicPr/>
                   </pic:nvPicPr>
                   <pic:blipFill>
-                    <a:blip r:embed="rId24"/>
+                    <a:blip r:embed="rId35"/>
                     <a:stretch>
                       <a:fillRect/>
                     </a:stretch>
@@ -1939,7 +4009,14 @@
           <w:rFonts w:cs="Times New Roman"/>
           <w:szCs w:val="24"/>
         </w:rPr>
-        <w:t>18</w:t>
+        <w:t>2</w:t>
+      </w:r>
+      <w:r>
+        <w:rPr>
+          <w:rFonts w:cs="Times New Roman"/>
+          <w:szCs w:val="24"/>
+        </w:rPr>
+        <w:t>8</w:t>
       </w:r>
       <w:r>
         <w:rPr>
@@ -1985,6 +4062,7 @@
         <w:rPr>
           <w:noProof/>
         </w:rPr>
+        <w:lastRenderedPageBreak/>
         <w:drawing>
           <wp:inline distT="0" distB="0" distL="0" distR="0" wp14:anchorId="3742CBCD" wp14:editId="6107775C">
             <wp:extent cx="5940425" cy="3930015"/>
@@ -2001,7 +4079,7 @@
                     <pic:cNvPicPr/>
                   </pic:nvPicPr>
                   <pic:blipFill>
-                    <a:blip r:embed="rId25"/>
+                    <a:blip r:embed="rId36"/>
                     <a:stretch>
                       <a:fillRect/>
                     </a:stretch>
@@ -2035,8 +4113,21 @@
           <w:rFonts w:cs="Times New Roman"/>
           <w:szCs w:val="24"/>
         </w:rPr>
-        <w:lastRenderedPageBreak/>
-        <w:t xml:space="preserve">Рисунок 19 – Результат записи в </w:t>
+        <w:t xml:space="preserve">Рисунок </w:t>
+      </w:r>
+      <w:r>
+        <w:rPr>
+          <w:rFonts w:cs="Times New Roman"/>
+          <w:szCs w:val="24"/>
+        </w:rPr>
+        <w:t>2</w:t>
+      </w:r>
+      <w:r>
+        <w:rPr>
+          <w:rFonts w:cs="Times New Roman"/>
+          <w:szCs w:val="24"/>
+        </w:rPr>
+        <w:t xml:space="preserve">9 – Результат записи в </w:t>
       </w:r>
       <w:r>
         <w:rPr>
@@ -2080,7 +4171,7 @@
                     <pic:cNvPicPr/>
                   </pic:nvPicPr>
                   <pic:blipFill>
-                    <a:blip r:embed="rId26"/>
+                    <a:blip r:embed="rId37"/>
                     <a:stretch>
                       <a:fillRect/>
                     </a:stretch>
@@ -2122,9 +4213,16 @@
         <w:rPr>
           <w:rFonts w:cs="Times New Roman"/>
           <w:szCs w:val="24"/>
+        </w:rPr>
+        <w:t>3</w:t>
+      </w:r>
+      <w:r>
+        <w:rPr>
+          <w:rFonts w:cs="Times New Roman"/>
+          <w:szCs w:val="24"/>
           <w:lang w:val="en-US"/>
         </w:rPr>
-        <w:t>20</w:t>
+        <w:t>0</w:t>
       </w:r>
       <w:r>
         <w:rPr>
@@ -2160,10 +4258,11 @@
         <w:rPr>
           <w:noProof/>
         </w:rPr>
+        <w:lastRenderedPageBreak/>
         <w:drawing>
-          <wp:inline distT="0" distB="0" distL="0" distR="0" wp14:anchorId="72ACB1A0" wp14:editId="5244F7A7">
-            <wp:extent cx="5940425" cy="4218940"/>
-            <wp:effectExtent l="0" t="0" r="3175" b="0"/>
+          <wp:inline distT="0" distB="0" distL="0" distR="0" wp14:anchorId="72ACB1A0" wp14:editId="380F151F">
+            <wp:extent cx="5458503" cy="3876675"/>
+            <wp:effectExtent l="0" t="0" r="8890" b="0"/>
             <wp:docPr id="23" name="Рисунок 23"/>
             <wp:cNvGraphicFramePr>
               <a:graphicFrameLocks xmlns:a="http://schemas.openxmlformats.org/drawingml/2006/main" noChangeAspect="1"/>
@@ -2176,7 +4275,7 @@
                     <pic:cNvPicPr/>
                   </pic:nvPicPr>
                   <pic:blipFill>
-                    <a:blip r:embed="rId27"/>
+                    <a:blip r:embed="rId38"/>
                     <a:stretch>
                       <a:fillRect/>
                     </a:stretch>
@@ -2184,7 +4283,7 @@
                   <pic:spPr>
                     <a:xfrm>
                       <a:off x="0" y="0"/>
-                      <a:ext cx="5940425" cy="4218940"/>
+                      <a:ext cx="5459478" cy="3877367"/>
                     </a:xfrm>
                     <a:prstGeom prst="rect">
                       <a:avLst/>
@@ -2215,7 +4314,6 @@
           <w:rFonts w:cs="Times New Roman"/>
           <w:szCs w:val="24"/>
         </w:rPr>
-        <w:lastRenderedPageBreak/>
         <w:t xml:space="preserve">Рисунок </w:t>
       </w:r>
       <w:r>
@@ -2223,7 +4321,7 @@
           <w:rFonts w:cs="Times New Roman"/>
           <w:szCs w:val="24"/>
         </w:rPr>
-        <w:t>2</w:t>
+        <w:t>3</w:t>
       </w:r>
       <w:r>
         <w:rPr>
@@ -2263,9 +4361,9 @@
           <w:noProof/>
         </w:rPr>
         <w:drawing>
-          <wp:inline distT="0" distB="0" distL="0" distR="0" wp14:anchorId="2EE166E3" wp14:editId="4F30A631">
-            <wp:extent cx="5940425" cy="4218940"/>
-            <wp:effectExtent l="0" t="0" r="3175" b="0"/>
+          <wp:inline distT="0" distB="0" distL="0" distR="0" wp14:anchorId="2EE166E3" wp14:editId="04813E71">
+            <wp:extent cx="5410200" cy="3842370"/>
+            <wp:effectExtent l="0" t="0" r="0" b="6350"/>
             <wp:docPr id="24" name="Рисунок 24"/>
             <wp:cNvGraphicFramePr>
               <a:graphicFrameLocks xmlns:a="http://schemas.openxmlformats.org/drawingml/2006/main" noChangeAspect="1"/>
@@ -2278,7 +4376,7 @@
                     <pic:cNvPicPr/>
                   </pic:nvPicPr>
                   <pic:blipFill>
-                    <a:blip r:embed="rId28"/>
+                    <a:blip r:embed="rId39"/>
                     <a:stretch>
                       <a:fillRect/>
                     </a:stretch>
@@ -2286,7 +4384,7 @@
                   <pic:spPr>
                     <a:xfrm>
                       <a:off x="0" y="0"/>
-                      <a:ext cx="5940425" cy="4218940"/>
+                      <a:ext cx="5411313" cy="3843160"/>
                     </a:xfrm>
                     <a:prstGeom prst="rect">
                       <a:avLst/>
@@ -2319,7 +4417,7 @@
           <w:rFonts w:cs="Times New Roman"/>
           <w:szCs w:val="24"/>
         </w:rPr>
-        <w:t>2</w:t>
+        <w:t>3</w:t>
       </w:r>
       <w:r>
         <w:rPr>
@@ -2336,11 +4434,6 @@
         </w:rPr>
         <w:t>Excel</w:t>
       </w:r>
-    </w:p>
-    <w:p>
-      <w:pPr>
-        <w:jc w:val="center"/>
-      </w:pPr>
     </w:p>
     <w:sectPr>
       <w:pgSz w:w="11906" w:h="16838"/>
@@ -2355,6 +4448,92 @@
 <file path=word/numbering.xml><?xml version="1.0" encoding="utf-8"?>
 <w:numbering xmlns:wpc="http://schemas.microsoft.com/office/word/2010/wordprocessingCanvas" xmlns:cx="http://schemas.microsoft.com/office/drawing/2014/chartex" xmlns:cx1="http://schemas.microsoft.com/office/drawing/2015/9/8/chartex" xmlns:cx2="http://schemas.microsoft.com/office/drawing/2015/10/21/chartex" xmlns:cx3="http://schemas.microsoft.com/office/drawing/2016/5/9/chartex" xmlns:cx4="http://schemas.microsoft.com/office/drawing/2016/5/10/chartex" xmlns:cx5="http://schemas.microsoft.com/office/drawing/2016/5/11/chartex" xmlns:cx6="http://schemas.microsoft.com/office/drawing/2016/5/12/chartex" xmlns:cx7="http://schemas.microsoft.com/office/drawing/2016/5/13/chartex" xmlns:cx8="http://schemas.microsoft.com/office/drawing/2016/5/14/chartex" xmlns:mc="http://schemas.openxmlformats.org/markup-compatibility/2006" xmlns:aink="http://schemas.microsoft.com/office/drawing/2016/ink" xmlns:am3d="http://schemas.microsoft.com/office/drawing/2017/model3d" xmlns:o="urn:schemas-microsoft-com:office:office" xmlns:r="http://schemas.openxmlformats.org/officeDocument/2006/relationships" xmlns:m="http://schemas.openxmlformats.org/officeDocument/2006/math" xmlns:v="urn:schemas-microsoft-com:vml" xmlns:wp14="http://schemas.microsoft.com/office/word/2010/wordprocessingDrawing" xmlns:wp="http://schemas.openxmlformats.org/drawingml/2006/wordprocessingDrawing" xmlns:w10="urn:schemas-microsoft-com:office:word" xmlns:w="http://schemas.openxmlformats.org/wordprocessingml/2006/main" xmlns:w14="http://schemas.microsoft.com/office/word/2010/wordml" xmlns:w15="http://schemas.microsoft.com/office/word/2012/wordml" xmlns:w16cex="http://schemas.microsoft.com/office/word/2018/wordml/cex" xmlns:w16cid="http://schemas.microsoft.com/office/word/2016/wordml/cid" xmlns:w16="http://schemas.microsoft.com/office/word/2018/wordml" xmlns:w16sdtdh="http://schemas.microsoft.com/office/word/2020/wordml/sdtdatahash" xmlns:w16se="http://schemas.microsoft.com/office/word/2015/wordml/symex" xmlns:wpg="http://schemas.microsoft.com/office/word/2010/wordprocessingGroup" xmlns:wpi="http://schemas.microsoft.com/office/word/2010/wordprocessingInk" xmlns:wne="http://schemas.microsoft.com/office/word/2006/wordml" xmlns:wps="http://schemas.microsoft.com/office/word/2010/wordprocessingShape" mc:Ignorable="w14 w15 w16se w16cid w16 w16cex w16sdtdh wp14">
   <w:abstractNum w:abstractNumId="0" w15:restartNumberingAfterBreak="0">
+    <w:nsid w:val="03950B12"/>
+    <w:multiLevelType w:val="hybridMultilevel"/>
+    <w:tmpl w:val="C9C41056"/>
+    <w:lvl w:ilvl="0" w:tplc="04190019">
+      <w:start w:val="1"/>
+      <w:numFmt w:val="lowerLetter"/>
+      <w:lvlText w:val="%1."/>
+      <w:lvlJc w:val="left"/>
+      <w:pPr>
+        <w:ind w:left="720" w:hanging="360"/>
+      </w:pPr>
+    </w:lvl>
+    <w:lvl w:ilvl="1" w:tplc="04190019" w:tentative="1">
+      <w:start w:val="1"/>
+      <w:numFmt w:val="lowerLetter"/>
+      <w:lvlText w:val="%2."/>
+      <w:lvlJc w:val="left"/>
+      <w:pPr>
+        <w:ind w:left="1440" w:hanging="360"/>
+      </w:pPr>
+    </w:lvl>
+    <w:lvl w:ilvl="2" w:tplc="0419001B" w:tentative="1">
+      <w:start w:val="1"/>
+      <w:numFmt w:val="lowerRoman"/>
+      <w:lvlText w:val="%3."/>
+      <w:lvlJc w:val="right"/>
+      <w:pPr>
+        <w:ind w:left="2160" w:hanging="180"/>
+      </w:pPr>
+    </w:lvl>
+    <w:lvl w:ilvl="3" w:tplc="0419000F" w:tentative="1">
+      <w:start w:val="1"/>
+      <w:numFmt w:val="decimal"/>
+      <w:lvlText w:val="%4."/>
+      <w:lvlJc w:val="left"/>
+      <w:pPr>
+        <w:ind w:left="2880" w:hanging="360"/>
+      </w:pPr>
+    </w:lvl>
+    <w:lvl w:ilvl="4" w:tplc="04190019" w:tentative="1">
+      <w:start w:val="1"/>
+      <w:numFmt w:val="lowerLetter"/>
+      <w:lvlText w:val="%5."/>
+      <w:lvlJc w:val="left"/>
+      <w:pPr>
+        <w:ind w:left="3600" w:hanging="360"/>
+      </w:pPr>
+    </w:lvl>
+    <w:lvl w:ilvl="5" w:tplc="0419001B" w:tentative="1">
+      <w:start w:val="1"/>
+      <w:numFmt w:val="lowerRoman"/>
+      <w:lvlText w:val="%6."/>
+      <w:lvlJc w:val="right"/>
+      <w:pPr>
+        <w:ind w:left="4320" w:hanging="180"/>
+      </w:pPr>
+    </w:lvl>
+    <w:lvl w:ilvl="6" w:tplc="0419000F" w:tentative="1">
+      <w:start w:val="1"/>
+      <w:numFmt w:val="decimal"/>
+      <w:lvlText w:val="%7."/>
+      <w:lvlJc w:val="left"/>
+      <w:pPr>
+        <w:ind w:left="5040" w:hanging="360"/>
+      </w:pPr>
+    </w:lvl>
+    <w:lvl w:ilvl="7" w:tplc="04190019" w:tentative="1">
+      <w:start w:val="1"/>
+      <w:numFmt w:val="lowerLetter"/>
+      <w:lvlText w:val="%8."/>
+      <w:lvlJc w:val="left"/>
+      <w:pPr>
+        <w:ind w:left="5760" w:hanging="360"/>
+      </w:pPr>
+    </w:lvl>
+    <w:lvl w:ilvl="8" w:tplc="0419001B" w:tentative="1">
+      <w:start w:val="1"/>
+      <w:numFmt w:val="lowerRoman"/>
+      <w:lvlText w:val="%9."/>
+      <w:lvlJc w:val="right"/>
+      <w:pPr>
+        <w:ind w:left="6480" w:hanging="180"/>
+      </w:pPr>
+    </w:lvl>
+  </w:abstractNum>
+  <w:abstractNum w:abstractNumId="1" w15:restartNumberingAfterBreak="0">
     <w:nsid w:val="3C750B6A"/>
     <w:multiLevelType w:val="hybridMultilevel"/>
     <w:tmpl w:val="74986980"/>
@@ -2441,6 +4620,9 @@
     </w:lvl>
   </w:abstractNum>
   <w:num w:numId="1">
+    <w:abstractNumId w:val="1"/>
+  </w:num>
+  <w:num w:numId="2">
     <w:abstractNumId w:val="0"/>
   </w:num>
 </w:numbering>
@@ -2878,7 +5060,7 @@
     <w:uiPriority w:val="9"/>
     <w:unhideWhenUsed/>
     <w:qFormat/>
-    <w:rsid w:val="003F0B50"/>
+    <w:rsid w:val="000D4BA4"/>
     <w:pPr>
       <w:keepNext/>
       <w:keepLines/>
@@ -2886,9 +5068,7 @@
       <w:outlineLvl w:val="1"/>
     </w:pPr>
     <w:rPr>
-      <w:rFonts w:asciiTheme="majorHAnsi" w:eastAsiaTheme="majorEastAsia" w:hAnsiTheme="majorHAnsi" w:cstheme="majorBidi"/>
-      <w:color w:val="2F5496" w:themeColor="accent1" w:themeShade="BF"/>
-      <w:sz w:val="26"/>
+      <w:rFonts w:eastAsiaTheme="majorEastAsia" w:cstheme="majorBidi"/>
       <w:szCs w:val="26"/>
     </w:rPr>
   </w:style>
@@ -2952,13 +5132,66 @@
     <w:basedOn w:val="a0"/>
     <w:link w:val="2"/>
     <w:uiPriority w:val="9"/>
-    <w:rsid w:val="003F0B50"/>
+    <w:rsid w:val="000D4BA4"/>
     <w:rPr>
-      <w:rFonts w:asciiTheme="majorHAnsi" w:eastAsiaTheme="majorEastAsia" w:hAnsiTheme="majorHAnsi" w:cstheme="majorBidi"/>
-      <w:color w:val="2F5496" w:themeColor="accent1" w:themeShade="BF"/>
-      <w:sz w:val="26"/>
+      <w:rFonts w:ascii="Times New Roman" w:eastAsiaTheme="majorEastAsia" w:hAnsi="Times New Roman" w:cstheme="majorBidi"/>
+      <w:sz w:val="24"/>
       <w:szCs w:val="26"/>
     </w:rPr>
+  </w:style>
+  <w:style w:type="paragraph" w:styleId="a4">
+    <w:name w:val="TOC Heading"/>
+    <w:basedOn w:val="1"/>
+    <w:next w:val="a"/>
+    <w:uiPriority w:val="39"/>
+    <w:unhideWhenUsed/>
+    <w:qFormat/>
+    <w:rsid w:val="000D4BA4"/>
+    <w:pPr>
+      <w:outlineLvl w:val="9"/>
+    </w:pPr>
+    <w:rPr>
+      <w:rFonts w:asciiTheme="majorHAnsi" w:hAnsiTheme="majorHAnsi"/>
+      <w:color w:val="2F5496" w:themeColor="accent1" w:themeShade="BF"/>
+      <w:sz w:val="32"/>
+      <w:lang w:eastAsia="ru-RU"/>
+    </w:rPr>
+  </w:style>
+  <w:style w:type="paragraph" w:styleId="11">
+    <w:name w:val="toc 1"/>
+    <w:basedOn w:val="a"/>
+    <w:next w:val="a"/>
+    <w:autoRedefine/>
+    <w:uiPriority w:val="39"/>
+    <w:unhideWhenUsed/>
+    <w:rsid w:val="000D4BA4"/>
+    <w:pPr>
+      <w:spacing w:after="100"/>
+    </w:pPr>
+  </w:style>
+  <w:style w:type="character" w:styleId="a5">
+    <w:name w:val="Hyperlink"/>
+    <w:basedOn w:val="a0"/>
+    <w:uiPriority w:val="99"/>
+    <w:unhideWhenUsed/>
+    <w:rsid w:val="000D4BA4"/>
+    <w:rPr>
+      <w:color w:val="0563C1" w:themeColor="hyperlink"/>
+      <w:u w:val="single"/>
+    </w:rPr>
+  </w:style>
+  <w:style w:type="paragraph" w:styleId="21">
+    <w:name w:val="toc 2"/>
+    <w:basedOn w:val="a"/>
+    <w:next w:val="a"/>
+    <w:autoRedefine/>
+    <w:uiPriority w:val="39"/>
+    <w:unhideWhenUsed/>
+    <w:rsid w:val="00280B49"/>
+    <w:pPr>
+      <w:spacing w:after="100"/>
+      <w:ind w:left="240"/>
+    </w:pPr>
   </w:style>
 </w:styles>
 </file>
@@ -3256,4 +5489,16 @@
     </a:ext>
   </a:extLst>
 </a:theme>
+</file>
+
+<file path=customXml/item1.xml><?xml version="1.0" encoding="utf-8"?>
+<b:Sources xmlns:b="http://schemas.openxmlformats.org/officeDocument/2006/bibliography" xmlns="http://schemas.openxmlformats.org/officeDocument/2006/bibliography" SelectedStyle="\APASixthEditionOfficeOnline.xsl" StyleName="APA" Version="6"/>
+</file>
+
+<file path=customXml/itemProps1.xml><?xml version="1.0" encoding="utf-8"?>
+<ds:datastoreItem xmlns:ds="http://schemas.openxmlformats.org/officeDocument/2006/customXml" ds:itemID="{8E3C43BF-7331-4F12-9A8D-4FA1614018CC}">
+  <ds:schemaRefs>
+    <ds:schemaRef ds:uri="http://schemas.openxmlformats.org/officeDocument/2006/bibliography"/>
+  </ds:schemaRefs>
+</ds:datastoreItem>
 </file>
</xml_diff>